<commit_message>
streamline explanatory word doc
</commit_message>
<xml_diff>
--- a/Image Analysis Pipeline Explained.docx
+++ b/Image Analysis Pipeline Explained.docx
@@ -575,15 +575,30 @@
         </w:numPr>
       </w:pPr>
       <w:r>
+        <w:rPr>
+          <w:b/>
+          <w:bCs/>
+        </w:rPr>
         <w:t>Change the file name (</w:t>
       </w:r>
       <w:proofErr w:type="spellStart"/>
       <w:r>
+        <w:rPr>
+          <w:b/>
+          <w:bCs/>
+        </w:rPr>
         <w:t>input_file_name</w:t>
       </w:r>
       <w:proofErr w:type="spellEnd"/>
       <w:r>
-        <w:t xml:space="preserve"> = ) to the name of your movie file. Click “Run all” in the “Cell” menu to run all the code in the cells. (Or type </w:t>
+        <w:rPr>
+          <w:b/>
+          <w:bCs/>
+        </w:rPr>
+        <w:t xml:space="preserve"> = ) to the name of your movie file</w:t>
+      </w:r>
+      <w:r>
+        <w:t xml:space="preserve">. Click “Run all” in the “Cell” menu to run all the code in the cells. (Or type </w:t>
       </w:r>
       <w:proofErr w:type="spellStart"/>
       <w:r>
@@ -595,71 +610,6 @@
       </w:r>
     </w:p>
     <w:p/>
-    <w:p>
-      <w:r>
-        <w:t>The purpose of doing this is:</w:t>
-      </w:r>
-    </w:p>
-    <w:p>
-      <w:pPr>
-        <w:pStyle w:val="ListParagraph"/>
-        <w:numPr>
-          <w:ilvl w:val="0"/>
-          <w:numId w:val="13"/>
-        </w:numPr>
-      </w:pPr>
-      <w:r>
-        <w:t>T</w:t>
-      </w:r>
-      <w:r>
-        <w:t>o reduce the storage size of the movies as the LLSM movies can become very large</w:t>
-      </w:r>
-    </w:p>
-    <w:p>
-      <w:pPr>
-        <w:pStyle w:val="ListParagraph"/>
-        <w:numPr>
-          <w:ilvl w:val="0"/>
-          <w:numId w:val="13"/>
-        </w:numPr>
-      </w:pPr>
-      <w:r>
-        <w:t>Z</w:t>
-      </w:r>
-      <w:r>
-        <w:t>arr format also facilitates parallel processing</w:t>
-      </w:r>
-      <w:r>
-        <w:t>,</w:t>
-      </w:r>
-      <w:r>
-        <w:t xml:space="preserve"> </w:t>
-      </w:r>
-      <w:r>
-        <w:t>w</w:t>
-      </w:r>
-      <w:r>
-        <w:t xml:space="preserve">hich is very useful throughout the pipeline  </w:t>
-      </w:r>
-    </w:p>
-    <w:p>
-      <w:pPr>
-        <w:pStyle w:val="ListParagraph"/>
-        <w:numPr>
-          <w:ilvl w:val="0"/>
-          <w:numId w:val="13"/>
-        </w:numPr>
-      </w:pPr>
-      <w:r>
-        <w:t xml:space="preserve">Specific time frame and channel can be accessed real time without keeping everything in memory thus keeping the pipeline efficient and less resource intensive </w:t>
-      </w:r>
-    </w:p>
-    <w:p>
-      <w:r>
-        <w:lastRenderedPageBreak/>
-        <w:t xml:space="preserve">Note: </w:t>
-      </w:r>
-    </w:p>
     <w:p>
       <w:r>
         <w:t xml:space="preserve">Works best when the initial </w:t>
@@ -708,12 +658,12 @@
     <w:p/>
     <w:p>
       <w:r>
-        <w:t xml:space="preserve">In this step spot detection is performed on one channel (primary channel/clathrin channel). </w:t>
-      </w:r>
-    </w:p>
-    <w:p/>
-    <w:p>
-      <w:r>
+        <w:t xml:space="preserve">In this step spot detection is performed on one channel. </w:t>
+      </w:r>
+    </w:p>
+    <w:p>
+      <w:r>
+        <w:lastRenderedPageBreak/>
         <w:t>The</w:t>
       </w:r>
       <w:r>
@@ -1023,25 +973,60 @@
           <w:b/>
           <w:bCs/>
         </w:rPr>
-        <w:t>all_frames</w:t>
+        <w:t>dist_between_spots</w:t>
       </w:r>
       <w:proofErr w:type="spellEnd"/>
+      <w:r>
+        <w:t xml:space="preserve">: this distance divided by 2 is the minimum distance that should exist between spots in pixels. For </w:t>
+      </w:r>
+      <w:proofErr w:type="gramStart"/>
+      <w:r>
+        <w:t>example</w:t>
+      </w:r>
+      <w:proofErr w:type="gramEnd"/>
+      <w:r>
+        <w:t xml:space="preserve"> if you set this to 10 then all spots within 5 pixels of the center of your spot will be dropped</w:t>
+      </w:r>
+      <w:r>
+        <w:t xml:space="preserve">. </w:t>
+      </w:r>
+      <w:r>
+        <w:t>(to understand which spot is dropped you can refer to the source code in the Final/src/gaussian_fitting.py file)</w:t>
+      </w:r>
+    </w:p>
+    <w:p>
+      <w:pPr>
+        <w:pStyle w:val="ListParagraph"/>
+        <w:numPr>
+          <w:ilvl w:val="0"/>
+          <w:numId w:val="35"/>
+        </w:numPr>
+      </w:pPr>
+      <w:proofErr w:type="spellStart"/>
       <w:r>
         <w:rPr>
           <w:b/>
           <w:bCs/>
         </w:rPr>
-        <w:t xml:space="preserve">: </w:t>
-      </w:r>
-      <w:r>
-        <w:t xml:space="preserve">When initially optimizing, set this to false and set </w:t>
-      </w:r>
-      <w:proofErr w:type="spellStart"/>
+        <w:t>all_frames</w:t>
+      </w:r>
+      <w:proofErr w:type="spellEnd"/>
       <w:r>
         <w:rPr>
           <w:b/>
           <w:bCs/>
         </w:rPr>
+        <w:t xml:space="preserve">: </w:t>
+      </w:r>
+      <w:r>
+        <w:t xml:space="preserve">When initially optimizing, set this to false and set </w:t>
+      </w:r>
+      <w:proofErr w:type="spellStart"/>
+      <w:r>
+        <w:rPr>
+          <w:b/>
+          <w:bCs/>
+        </w:rPr>
         <w:t>max_frames</w:t>
       </w:r>
       <w:proofErr w:type="spellEnd"/>
@@ -1054,7 +1039,37 @@
       </w:r>
       <w:proofErr w:type="gramEnd"/>
       <w:r>
-        <w:t xml:space="preserve"> run detection on only two time points. This is faster and will speed up diagnosing detection quality at the end of the notebook.</w:t>
+        <w:t xml:space="preserve"> run detection on only two time points. This will speed up diagnosing detection quality at the end of the notebook.</w:t>
+      </w:r>
+    </w:p>
+    <w:p/>
+    <w:p>
+      <w:r>
+        <w:t xml:space="preserve">An ideal approach </w:t>
+      </w:r>
+      <w:r>
+        <w:t>is</w:t>
+      </w:r>
+      <w:r>
+        <w:t xml:space="preserve"> to</w:t>
+      </w:r>
+      <w:r>
+        <w:t xml:space="preserve"> initially</w:t>
+      </w:r>
+      <w:r>
+        <w:t xml:space="preserve"> detect </w:t>
+      </w:r>
+      <w:r>
+        <w:t xml:space="preserve">2 </w:t>
+      </w:r>
+      <w:r>
+        <w:t xml:space="preserve">frames and validate your parameters before going on to process all the </w:t>
+      </w:r>
+      <w:r>
+        <w:t>frames</w:t>
+      </w:r>
+      <w:r>
+        <w:t xml:space="preserve">. </w:t>
       </w:r>
     </w:p>
     <w:p/>
@@ -1081,41 +1096,92 @@
           <w:i/>
           <w:iCs/>
         </w:rPr>
-        <w:t xml:space="preserve">?Detector (this would show the </w:t>
-      </w:r>
-      <w:proofErr w:type="spellStart"/>
-      <w:r>
+        <w:t>?Detector (this would show the meaning of each parameter)</w:t>
+      </w:r>
+    </w:p>
+    <w:p>
+      <w:pPr>
+        <w:ind w:firstLine="720"/>
         <w:rPr>
           <w:i/>
           <w:iCs/>
         </w:rPr>
-        <w:t>docustring</w:t>
-      </w:r>
-      <w:proofErr w:type="spellEnd"/>
+      </w:pPr>
       <w:r>
         <w:rPr>
           <w:i/>
           <w:iCs/>
         </w:rPr>
-        <w:t>/ meaning of each parameter)</w:t>
-      </w:r>
-    </w:p>
-    <w:p>
-      <w:pPr>
-        <w:ind w:firstLine="720"/>
-      </w:pPr>
+        <w:t>??Detector</w:t>
+      </w:r>
       <w:r>
         <w:rPr>
           <w:i/>
           <w:iCs/>
         </w:rPr>
-        <w:t>??Detector(this would show the source code</w:t>
-      </w:r>
-    </w:p>
-    <w:p/>
-    <w:p>
-      <w:r>
-        <w:t xml:space="preserve">An ideal approach over here would be to detect for a few frames and validate your parameters before going on to process all the channels. </w:t>
+        <w:t xml:space="preserve"> </w:t>
+      </w:r>
+      <w:r>
+        <w:rPr>
+          <w:i/>
+          <w:iCs/>
+        </w:rPr>
+        <w:t>(this would show the source code</w:t>
+      </w:r>
+      <w:r>
+        <w:rPr>
+          <w:i/>
+          <w:iCs/>
+        </w:rPr>
+        <w:t>)</w:t>
+      </w:r>
+    </w:p>
+    <w:p>
+      <w:pPr>
+        <w:ind w:firstLine="720"/>
+        <w:rPr>
+          <w:i/>
+          <w:iCs/>
+        </w:rPr>
+      </w:pPr>
+    </w:p>
+    <w:p>
+      <w:pPr>
+        <w:rPr>
+          <w:i/>
+          <w:iCs/>
+        </w:rPr>
+      </w:pPr>
+      <w:r>
+        <w:rPr>
+          <w:i/>
+          <w:iCs/>
+        </w:rPr>
+        <w:t>Note</w:t>
+      </w:r>
+      <w:r>
+        <w:rPr>
+          <w:i/>
+          <w:iCs/>
+        </w:rPr>
+        <w:t xml:space="preserve">: </w:t>
+      </w:r>
+      <w:r>
+        <w:t xml:space="preserve">if </w:t>
+      </w:r>
+      <w:proofErr w:type="spellStart"/>
+      <w:r>
+        <w:t>n_jobs</w:t>
+      </w:r>
+      <w:proofErr w:type="spellEnd"/>
+      <w:r>
+        <w:t xml:space="preserve"> = -1 slows your computer too much,</w:t>
+      </w:r>
+      <w:r>
+        <w:t xml:space="preserve"> </w:t>
+      </w:r>
+      <w:r>
+        <w:t>you can change the number to fewer CPUs (google to figure out how many CPUs your machine has)</w:t>
       </w:r>
     </w:p>
     <w:p/>
@@ -1136,7 +1202,99 @@
       </w:r>
       <w:proofErr w:type="spellEnd"/>
       <w:r>
-        <w:t xml:space="preserve"> and compare the detections (in green) with the spots you see by eye (magenta). </w:t>
+        <w:t xml:space="preserve"> and compare the detections (in green) with the spots you see by eye (magenta)</w:t>
+      </w:r>
+      <w:r>
+        <w:t>, in 2D and 3D</w:t>
+      </w:r>
+      <w:r>
+        <w:t xml:space="preserve">. </w:t>
+      </w:r>
+    </w:p>
+    <w:p>
+      <w:pPr>
+        <w:pStyle w:val="ListParagraph"/>
+      </w:pPr>
+      <w:r>
+        <w:lastRenderedPageBreak/>
+        <w:drawing>
+          <wp:inline distT="0" distB="0" distL="0" distR="0" wp14:anchorId="739105B3" wp14:editId="46D60817">
+            <wp:extent cx="2213113" cy="1541774"/>
+            <wp:effectExtent l="0" t="0" r="0" b="0"/>
+            <wp:docPr id="769763746" name="Picture 1" descr="A screenshot of a computer&#10;&#10;Description automatically generated"/>
+            <wp:cNvGraphicFramePr>
+              <a:graphicFrameLocks xmlns:a="http://schemas.openxmlformats.org/drawingml/2006/main" noChangeAspect="1"/>
+            </wp:cNvGraphicFramePr>
+            <a:graphic xmlns:a="http://schemas.openxmlformats.org/drawingml/2006/main">
+              <a:graphicData uri="http://schemas.openxmlformats.org/drawingml/2006/picture">
+                <pic:pic xmlns:pic="http://schemas.openxmlformats.org/drawingml/2006/picture">
+                  <pic:nvPicPr>
+                    <pic:cNvPr id="769763746" name="Picture 1" descr="A screenshot of a computer&#10;&#10;Description automatically generated"/>
+                    <pic:cNvPicPr/>
+                  </pic:nvPicPr>
+                  <pic:blipFill>
+                    <a:blip r:embed="rId10"/>
+                    <a:stretch>
+                      <a:fillRect/>
+                    </a:stretch>
+                  </pic:blipFill>
+                  <pic:spPr>
+                    <a:xfrm>
+                      <a:off x="0" y="0"/>
+                      <a:ext cx="2228285" cy="1552343"/>
+                    </a:xfrm>
+                    <a:prstGeom prst="rect">
+                      <a:avLst/>
+                    </a:prstGeom>
+                  </pic:spPr>
+                </pic:pic>
+              </a:graphicData>
+            </a:graphic>
+          </wp:inline>
+        </w:drawing>
+      </w:r>
+      <w:r>
+        <w:rPr>
+          <w:noProof/>
+        </w:rPr>
+        <w:t xml:space="preserve"> </w:t>
+      </w:r>
+      <w:r>
+        <w:drawing>
+          <wp:inline distT="0" distB="0" distL="0" distR="0" wp14:anchorId="2910550D" wp14:editId="64C7DF5B">
+            <wp:extent cx="1384853" cy="1533372"/>
+            <wp:effectExtent l="0" t="0" r="0" b="3810"/>
+            <wp:docPr id="1816174433" name="Picture 1" descr="A purple and white background&#10;&#10;Description automatically generated"/>
+            <wp:cNvGraphicFramePr>
+              <a:graphicFrameLocks xmlns:a="http://schemas.openxmlformats.org/drawingml/2006/main" noChangeAspect="1"/>
+            </wp:cNvGraphicFramePr>
+            <a:graphic xmlns:a="http://schemas.openxmlformats.org/drawingml/2006/main">
+              <a:graphicData uri="http://schemas.openxmlformats.org/drawingml/2006/picture">
+                <pic:pic xmlns:pic="http://schemas.openxmlformats.org/drawingml/2006/picture">
+                  <pic:nvPicPr>
+                    <pic:cNvPr id="1816174433" name="Picture 1" descr="A purple and white background&#10;&#10;Description automatically generated"/>
+                    <pic:cNvPicPr/>
+                  </pic:nvPicPr>
+                  <pic:blipFill>
+                    <a:blip r:embed="rId11"/>
+                    <a:stretch>
+                      <a:fillRect/>
+                    </a:stretch>
+                  </pic:blipFill>
+                  <pic:spPr>
+                    <a:xfrm flipH="1">
+                      <a:off x="0" y="0"/>
+                      <a:ext cx="1399077" cy="1549121"/>
+                    </a:xfrm>
+                    <a:prstGeom prst="rect">
+                      <a:avLst/>
+                    </a:prstGeom>
+                  </pic:spPr>
+                </pic:pic>
+              </a:graphicData>
+            </a:graphic>
+          </wp:inline>
+        </w:drawing>
       </w:r>
     </w:p>
     <w:p>
@@ -1160,7 +1318,31 @@
         </w:numPr>
       </w:pPr>
       <w:r>
-        <w:t>make sure you are looking at the first time point</w:t>
+        <w:t xml:space="preserve">mouse over the spots in </w:t>
+      </w:r>
+      <w:proofErr w:type="spellStart"/>
+      <w:r>
+        <w:t>napari</w:t>
+      </w:r>
+      <w:proofErr w:type="spellEnd"/>
+      <w:r>
+        <w:t xml:space="preserve"> to get a sense for the intensity of the </w:t>
+      </w:r>
+      <w:proofErr w:type="gramStart"/>
+      <w:r>
+        <w:t>spots</w:t>
+      </w:r>
+      <w:proofErr w:type="gramEnd"/>
+      <w:r>
+        <w:t xml:space="preserve"> vs background - use the threshold distinguishing spots from background as </w:t>
+      </w:r>
+      <w:proofErr w:type="spellStart"/>
+      <w:r>
+        <w:t>spot_intensity</w:t>
+      </w:r>
+      <w:proofErr w:type="spellEnd"/>
+      <w:r>
+        <w:t xml:space="preserve"> </w:t>
       </w:r>
     </w:p>
     <w:p>
@@ -1172,32 +1354,31 @@
         </w:numPr>
       </w:pPr>
       <w:r>
-        <w:lastRenderedPageBreak/>
-        <w:t xml:space="preserve">mouse over the spots in </w:t>
+        <w:t xml:space="preserve">vary the </w:t>
       </w:r>
       <w:proofErr w:type="spellStart"/>
       <w:r>
-        <w:t>napari</w:t>
+        <w:t>dist_between_spots</w:t>
       </w:r>
       <w:proofErr w:type="spellEnd"/>
       <w:r>
-        <w:t xml:space="preserve"> to get a sense for the intensity of the </w:t>
-      </w:r>
-      <w:proofErr w:type="gramStart"/>
-      <w:r>
-        <w:t>spots</w:t>
-      </w:r>
-      <w:proofErr w:type="gramEnd"/>
-      <w:r>
-        <w:t xml:space="preserve"> vs background - use the threshold distinguishing spots from background as </w:t>
+        <w:t xml:space="preserve">: if the detections are at a higher density than the visible spots, increase the </w:t>
       </w:r>
       <w:proofErr w:type="spellStart"/>
       <w:r>
-        <w:t>spot_intensity</w:t>
+        <w:t>dist_between_spots</w:t>
       </w:r>
       <w:proofErr w:type="spellEnd"/>
       <w:r>
-        <w:t xml:space="preserve"> </w:t>
+        <w:t xml:space="preserve">. And vice versa, if you see spots at a higher density than detections, lower the </w:t>
+      </w:r>
+      <w:proofErr w:type="spellStart"/>
+      <w:r>
+        <w:t>dist_between_spots</w:t>
+      </w:r>
+      <w:proofErr w:type="spellEnd"/>
+      <w:r>
+        <w:t>.</w:t>
       </w:r>
     </w:p>
     <w:p>
@@ -1209,42 +1390,6 @@
         </w:numPr>
       </w:pPr>
       <w:r>
-        <w:t xml:space="preserve">vary the </w:t>
-      </w:r>
-      <w:proofErr w:type="spellStart"/>
-      <w:r>
-        <w:t>dist_between_spots</w:t>
-      </w:r>
-      <w:proofErr w:type="spellEnd"/>
-      <w:r>
-        <w:t xml:space="preserve">: if the detections are at a higher density than the visible spots, increase the </w:t>
-      </w:r>
-      <w:proofErr w:type="spellStart"/>
-      <w:r>
-        <w:t>dist_between_spots</w:t>
-      </w:r>
-      <w:proofErr w:type="spellEnd"/>
-      <w:r>
-        <w:t xml:space="preserve">. And vice versa, if you see spots at a higher density than detections, lower the </w:t>
-      </w:r>
-      <w:proofErr w:type="spellStart"/>
-      <w:r>
-        <w:t>dist_between_spots</w:t>
-      </w:r>
-      <w:proofErr w:type="spellEnd"/>
-      <w:r>
-        <w:t>.</w:t>
-      </w:r>
-    </w:p>
-    <w:p>
-      <w:pPr>
-        <w:pStyle w:val="ListParagraph"/>
-        <w:numPr>
-          <w:ilvl w:val="1"/>
-          <w:numId w:val="33"/>
-        </w:numPr>
-      </w:pPr>
-      <w:r>
         <w:t xml:space="preserve">If the detections are missing larger or smaller spots you can try increasing or decreasing the </w:t>
       </w:r>
       <w:proofErr w:type="spellStart"/>
@@ -1320,27 +1465,31 @@
           <w:szCs w:val="32"/>
           <w:u w:val="single"/>
         </w:rPr>
-        <w:t xml:space="preserve">: Filtering the Detected Spots </w:t>
+        <w:t xml:space="preserve">: Filtering Detected Spots </w:t>
       </w:r>
     </w:p>
     <w:p/>
     <w:p>
       <w:r>
-        <w:t xml:space="preserve">In this step the user can filter for incorrect detections </w:t>
-      </w:r>
-      <w:r>
-        <w:t xml:space="preserve">from </w:t>
-      </w:r>
-      <w:r>
-        <w:t xml:space="preserve"> the previous step. The user can also view spots in 3-D and 2-D in </w:t>
-      </w:r>
-      <w:proofErr w:type="spellStart"/>
-      <w:r>
-        <w:t>Napari</w:t>
-      </w:r>
-      <w:proofErr w:type="spellEnd"/>
-      <w:r>
-        <w:t xml:space="preserve"> and adjust cutoffs accordingly. </w:t>
+        <w:t xml:space="preserve">In this step </w:t>
+      </w:r>
+      <w:r>
+        <w:t>you</w:t>
+      </w:r>
+      <w:r>
+        <w:t xml:space="preserve"> filter for </w:t>
+      </w:r>
+      <w:r>
+        <w:t>low-quality</w:t>
+      </w:r>
+      <w:r>
+        <w:t xml:space="preserve"> detection</w:t>
+      </w:r>
+      <w:r>
+        <w:t>s</w:t>
+      </w:r>
+      <w:r>
+        <w:t xml:space="preserve">. </w:t>
       </w:r>
     </w:p>
     <w:p/>
@@ -1461,7 +1610,7 @@
       <w:r>
         <w:t xml:space="preserve">. Which is the threshold for an outlier from </w:t>
       </w:r>
-      <w:hyperlink r:id="rId10" w:anchor=":~:text=Upper%20Whisker%3A%201.5*%20the%20IQR,individual%20points%20are%20considered%20outliers.&amp;text=Lower%20Whisker%3A%201.5*%20the%20IQR,individual%20points%20are%20considered%20outliers." w:history="1">
+      <w:hyperlink r:id="rId12" w:anchor=":~:text=Upper%20Whisker%3A%201.5*%20the%20IQR,individual%20points%20are%20considered%20outliers.&amp;text=Lower%20Whisker%3A%201.5*%20the%20IQR,individual%20points%20are%20considered%20outliers." w:history="1">
         <w:r>
           <w:rPr>
             <w:rStyle w:val="Hyperlink"/>
@@ -1530,6 +1679,50 @@
         <w:t>width) value of 5 pixels, a tolerance of 2 increases the threshold to 10 pixels.</w:t>
       </w:r>
     </w:p>
+    <w:p>
+      <w:pPr>
+        <w:ind w:firstLine="720"/>
+      </w:pPr>
+    </w:p>
+    <w:p>
+      <w:pPr>
+        <w:ind w:left="720"/>
+      </w:pPr>
+      <w:r>
+        <w:t>You can use the histograms below to guide your choice: look for breaks between two distributions, or long tail</w:t>
+      </w:r>
+      <w:r>
+        <w:t>s.</w:t>
+      </w:r>
+      <w:r>
+        <w:t xml:space="preserve"> </w:t>
+      </w:r>
+      <w:r>
+        <w:t xml:space="preserve">In </w:t>
+      </w:r>
+      <w:proofErr w:type="gramStart"/>
+      <w:r>
+        <w:t>general</w:t>
+      </w:r>
+      <w:proofErr w:type="gramEnd"/>
+      <w:r>
+        <w:t xml:space="preserve"> it’s better to accept more spots at this step, and filter out tracks in the later notebook</w:t>
+      </w:r>
+    </w:p>
+    <w:p>
+      <w:pPr>
+        <w:ind w:firstLine="720"/>
+      </w:pPr>
+    </w:p>
+    <w:p>
+      <w:pPr>
+        <w:ind w:firstLine="720"/>
+      </w:pPr>
+      <w:r>
+        <w:lastRenderedPageBreak/>
+        <w:tab/>
+      </w:r>
+    </w:p>
     <w:p/>
     <w:p>
       <w:pPr>
@@ -1554,6 +1747,9 @@
         <w:t>the quality of the filters</w:t>
       </w:r>
       <w:r>
+        <w:t xml:space="preserve"> in 3D</w:t>
+      </w:r>
+      <w:r>
         <w:t>.</w:t>
       </w:r>
     </w:p>
@@ -1618,17 +1814,45 @@
       </w:r>
     </w:p>
     <w:p>
-      <w:pPr>
-        <w:pStyle w:val="ListParagraph"/>
-        <w:numPr>
-          <w:ilvl w:val="1"/>
-          <w:numId w:val="36"/>
-        </w:numPr>
-      </w:pPr>
-      <w:r>
-        <w:t>You can also use the histograms below to guide your choice: look for breaks between two distributions, or long tails</w:t>
-      </w:r>
-    </w:p>
+      <w:r>
+        <w:drawing>
+          <wp:inline distT="0" distB="0" distL="0" distR="0" wp14:anchorId="64315B60" wp14:editId="0173DFAC">
+            <wp:extent cx="4864100" cy="3162300"/>
+            <wp:effectExtent l="0" t="0" r="0" b="0"/>
+            <wp:docPr id="1716926584" name="Picture 1" descr="A close-up of a grey surface with green and red dots&#10;&#10;Description automatically generated"/>
+            <wp:cNvGraphicFramePr>
+              <a:graphicFrameLocks xmlns:a="http://schemas.openxmlformats.org/drawingml/2006/main" noChangeAspect="1"/>
+            </wp:cNvGraphicFramePr>
+            <a:graphic xmlns:a="http://schemas.openxmlformats.org/drawingml/2006/main">
+              <a:graphicData uri="http://schemas.openxmlformats.org/drawingml/2006/picture">
+                <pic:pic xmlns:pic="http://schemas.openxmlformats.org/drawingml/2006/picture">
+                  <pic:nvPicPr>
+                    <pic:cNvPr id="1716926584" name="Picture 1" descr="A close-up of a grey surface with green and red dots&#10;&#10;Description automatically generated"/>
+                    <pic:cNvPicPr/>
+                  </pic:nvPicPr>
+                  <pic:blipFill>
+                    <a:blip r:embed="rId13"/>
+                    <a:stretch>
+                      <a:fillRect/>
+                    </a:stretch>
+                  </pic:blipFill>
+                  <pic:spPr>
+                    <a:xfrm>
+                      <a:off x="0" y="0"/>
+                      <a:ext cx="4864100" cy="3162300"/>
+                    </a:xfrm>
+                    <a:prstGeom prst="rect">
+                      <a:avLst/>
+                    </a:prstGeom>
+                  </pic:spPr>
+                </pic:pic>
+              </a:graphicData>
+            </a:graphic>
+          </wp:inline>
+        </w:drawing>
+      </w:r>
+    </w:p>
+    <w:p/>
     <w:p>
       <w:pPr>
         <w:pStyle w:val="ListParagraph"/>
@@ -1643,7 +1867,6 @@
     </w:p>
     <w:p>
       <w:r>
-        <w:lastRenderedPageBreak/>
         <w:t xml:space="preserve">This step serves as an important part in the pipeline as it will </w:t>
       </w:r>
     </w:p>
@@ -1668,7 +1891,13 @@
         </w:numPr>
       </w:pPr>
       <w:r>
-        <w:t xml:space="preserve">Improve tracking algorithm performance as invalid spots are dropped </w:t>
+        <w:t xml:space="preserve">Improve tracking algorithm performance as </w:t>
+      </w:r>
+      <w:r>
+        <w:t>low-quality</w:t>
+      </w:r>
+      <w:r>
+        <w:t xml:space="preserve"> spots are dropped </w:t>
       </w:r>
     </w:p>
     <w:p/>
@@ -1820,6 +2049,7 @@
         </w:numPr>
       </w:pPr>
       <w:r>
+        <w:lastRenderedPageBreak/>
         <w:t xml:space="preserve">If a single track appears to be broken into multiple tracks you can increase the </w:t>
       </w:r>
       <w:proofErr w:type="spellStart"/>
@@ -2086,7 +2316,6 @@
         </w:numPr>
       </w:pPr>
       <w:r>
-        <w:lastRenderedPageBreak/>
         <w:t>Mean</w:t>
       </w:r>
       <w:r>
@@ -2225,6 +2454,7 @@
         </w:numPr>
       </w:pPr>
       <w:r>
+        <w:lastRenderedPageBreak/>
         <w:t>The convention for channel number in any part of the notebook is, 1 for channel 1, 2 for channel 2 and so on</w:t>
       </w:r>
     </w:p>
@@ -2512,7 +2742,6 @@
       </w:pPr>
       <w:proofErr w:type="spellStart"/>
       <w:r>
-        <w:lastRenderedPageBreak/>
         <w:t>Track_length</w:t>
       </w:r>
       <w:proofErr w:type="spellEnd"/>
@@ -3001,6 +3230,7 @@
     <w:p/>
     <w:p>
       <w:r>
+        <w:lastRenderedPageBreak/>
         <w:t>This part takes three inputs</w:t>
       </w:r>
     </w:p>
@@ -9384,7 +9614,6 @@
   <w:style w:type="character" w:default="1" w:styleId="DefaultParagraphFont">
     <w:name w:val="Default Paragraph Font"/>
     <w:uiPriority w:val="1"/>
-    <w:semiHidden/>
     <w:unhideWhenUsed/>
   </w:style>
   <w:style w:type="table" w:default="1" w:styleId="TableNormal">

</xml_diff>

<commit_message>
clean up word doc for notebooks 4-6
</commit_message>
<xml_diff>
--- a/Image Analysis Pipeline Explained.docx
+++ b/Image Analysis Pipeline Explained.docx
@@ -15,7 +15,28 @@
           <w:sz w:val="44"/>
           <w:szCs w:val="44"/>
         </w:rPr>
-        <w:t>Clathrin Mediated Endocytosis Pipeline</w:t>
+        <w:t>3D multicolor tracking</w:t>
+      </w:r>
+      <w:r>
+        <w:rPr>
+          <w:sz w:val="44"/>
+          <w:szCs w:val="44"/>
+        </w:rPr>
+        <w:t xml:space="preserve"> </w:t>
+      </w:r>
+      <w:r>
+        <w:rPr>
+          <w:sz w:val="44"/>
+          <w:szCs w:val="44"/>
+        </w:rPr>
+        <w:t>p</w:t>
+      </w:r>
+      <w:r>
+        <w:rPr>
+          <w:sz w:val="44"/>
+          <w:szCs w:val="44"/>
+        </w:rPr>
+        <w:t>ipeline</w:t>
       </w:r>
     </w:p>
     <w:p>
@@ -49,19 +70,11 @@
         <w:t xml:space="preserve"> </w:t>
       </w:r>
       <w:hyperlink r:id="rId5" w:history="1">
-        <w:proofErr w:type="spellStart"/>
         <w:r>
           <w:rPr>
             <w:rStyle w:val="Hyperlink"/>
           </w:rPr>
-          <w:t>Jupyter</w:t>
-        </w:r>
-        <w:proofErr w:type="spellEnd"/>
-        <w:r>
-          <w:rPr>
-            <w:rStyle w:val="Hyperlink"/>
-          </w:rPr>
-          <w:t xml:space="preserve"> Notebooks</w:t>
+          <w:t>Jupyter Notebooks</w:t>
         </w:r>
       </w:hyperlink>
       <w:r>
@@ -98,7 +111,23 @@
           <w:szCs w:val="32"/>
           <w:u w:val="single"/>
         </w:rPr>
-        <w:t xml:space="preserve">: Downloading the </w:t>
+        <w:t>: Download</w:t>
+      </w:r>
+      <w:r>
+        <w:rPr>
+          <w:sz w:val="32"/>
+          <w:szCs w:val="32"/>
+          <w:u w:val="single"/>
+        </w:rPr>
+        <w:t>ing</w:t>
+      </w:r>
+      <w:r>
+        <w:rPr>
+          <w:sz w:val="32"/>
+          <w:szCs w:val="32"/>
+          <w:u w:val="single"/>
+        </w:rPr>
+        <w:t xml:space="preserve"> the </w:t>
       </w:r>
       <w:hyperlink r:id="rId6" w:history="1">
         <w:r>
@@ -116,25 +145,7 @@
           <w:szCs w:val="32"/>
           <w:u w:val="single"/>
         </w:rPr>
-        <w:t xml:space="preserve"> from </w:t>
-      </w:r>
-      <w:proofErr w:type="spellStart"/>
-      <w:r>
-        <w:rPr>
-          <w:sz w:val="32"/>
-          <w:szCs w:val="32"/>
-          <w:u w:val="single"/>
-        </w:rPr>
-        <w:t>Github</w:t>
-      </w:r>
-      <w:proofErr w:type="spellEnd"/>
-      <w:r>
-        <w:rPr>
-          <w:sz w:val="32"/>
-          <w:szCs w:val="32"/>
-          <w:u w:val="single"/>
-        </w:rPr>
-        <w:t xml:space="preserve"> and setting up the </w:t>
+        <w:t xml:space="preserve"> from Github and setting up the </w:t>
       </w:r>
       <w:r>
         <w:rPr>
@@ -173,14 +184,12 @@
         <w:t xml:space="preserve">Install </w:t>
       </w:r>
       <w:hyperlink r:id="rId7" w:history="1">
-        <w:proofErr w:type="spellStart"/>
         <w:r>
           <w:rPr>
             <w:rStyle w:val="Hyperlink"/>
           </w:rPr>
           <w:t>conda</w:t>
         </w:r>
-        <w:proofErr w:type="spellEnd"/>
       </w:hyperlink>
       <w:r>
         <w:t xml:space="preserve"> and </w:t>
@@ -259,21 +268,8 @@
           <w:numId w:val="12"/>
         </w:numPr>
       </w:pPr>
-      <w:proofErr w:type="spellStart"/>
-      <w:r>
-        <w:t>conda</w:t>
-      </w:r>
-      <w:proofErr w:type="spellEnd"/>
-      <w:r>
-        <w:t xml:space="preserve"> create --name </w:t>
-      </w:r>
-      <w:proofErr w:type="spellStart"/>
-      <w:r>
-        <w:t>cme_pipeline</w:t>
-      </w:r>
-      <w:proofErr w:type="spellEnd"/>
-      <w:r>
-        <w:t xml:space="preserve"> python==3.10</w:t>
+      <w:r>
+        <w:t>conda create --name cme_pipeline python==3.10</w:t>
       </w:r>
     </w:p>
     <w:p>
@@ -284,21 +280,8 @@
           <w:numId w:val="12"/>
         </w:numPr>
       </w:pPr>
-      <w:proofErr w:type="spellStart"/>
-      <w:r>
-        <w:t>conda</w:t>
-      </w:r>
-      <w:proofErr w:type="spellEnd"/>
-      <w:r>
-        <w:t xml:space="preserve"> activate </w:t>
-      </w:r>
-      <w:proofErr w:type="spellStart"/>
-      <w:r>
-        <w:t>cme_pipeline</w:t>
-      </w:r>
-      <w:proofErr w:type="spellEnd"/>
-      <w:r>
-        <w:t xml:space="preserve"> </w:t>
+      <w:r>
+        <w:t xml:space="preserve">conda activate cme_pipeline </w:t>
       </w:r>
     </w:p>
     <w:p>
@@ -417,23 +400,7 @@
           <w:sz w:val="28"/>
           <w:szCs w:val="28"/>
         </w:rPr>
-        <w:t xml:space="preserve">This step is necessary if your movie isn’t already in </w:t>
-      </w:r>
-      <w:proofErr w:type="spellStart"/>
-      <w:r>
-        <w:rPr>
-          <w:sz w:val="28"/>
-          <w:szCs w:val="28"/>
-        </w:rPr>
-        <w:t>zarr</w:t>
-      </w:r>
-      <w:proofErr w:type="spellEnd"/>
-      <w:r>
-        <w:rPr>
-          <w:sz w:val="28"/>
-          <w:szCs w:val="28"/>
-        </w:rPr>
-        <w:t xml:space="preserve"> format.</w:t>
+        <w:t>This step is necessary if your movie isn’t already in zarr format.</w:t>
       </w:r>
     </w:p>
     <w:p>
@@ -470,27 +437,14 @@
       <w:r>
         <w:t xml:space="preserve">Final =&gt; </w:t>
       </w:r>
-      <w:proofErr w:type="spellStart"/>
-      <w:r>
-        <w:t>movie_data</w:t>
-      </w:r>
-      <w:proofErr w:type="spellEnd"/>
-      <w:r>
-        <w:t xml:space="preserve"> </w:t>
+      <w:r>
+        <w:t xml:space="preserve">movie_data </w:t>
       </w:r>
       <w:r>
         <w:t>=&gt;</w:t>
       </w:r>
       <w:r>
-        <w:t xml:space="preserve"> </w:t>
-      </w:r>
-      <w:proofErr w:type="spellStart"/>
-      <w:r>
-        <w:t>full_movie</w:t>
-      </w:r>
-      <w:proofErr w:type="spellEnd"/>
-      <w:r>
-        <w:t xml:space="preserve"> folder. Copy the file name.</w:t>
+        <w:t xml:space="preserve"> full_movie folder. Copy the file name.</w:t>
       </w:r>
     </w:p>
     <w:p>
@@ -511,39 +465,22 @@
       <w:r>
         <w:t xml:space="preserve">Type </w:t>
       </w:r>
-      <w:proofErr w:type="spellStart"/>
       <w:r>
         <w:rPr>
           <w:i/>
           <w:iCs/>
         </w:rPr>
-        <w:t>jupyter</w:t>
-      </w:r>
-      <w:proofErr w:type="spellEnd"/>
+        <w:t>jupyter notebook</w:t>
+      </w:r>
       <w:r>
         <w:rPr>
           <w:i/>
           <w:iCs/>
         </w:rPr>
-        <w:t xml:space="preserve"> notebook</w:t>
-      </w:r>
-      <w:r>
-        <w:rPr>
-          <w:i/>
-          <w:iCs/>
-        </w:rPr>
         <w:t xml:space="preserve"> </w:t>
       </w:r>
       <w:r>
-        <w:t xml:space="preserve">to open </w:t>
-      </w:r>
-      <w:proofErr w:type="spellStart"/>
-      <w:r>
-        <w:t>jupyter</w:t>
-      </w:r>
-      <w:proofErr w:type="spellEnd"/>
-      <w:r>
-        <w:t xml:space="preserve"> notebook.</w:t>
+        <w:t>to open jupyter notebook.</w:t>
       </w:r>
     </w:p>
     <w:p>
@@ -555,15 +492,7 @@
         </w:numPr>
       </w:pPr>
       <w:r>
-        <w:t xml:space="preserve">Open Final =&gt; Data Preparation =&gt; </w:t>
-      </w:r>
-      <w:proofErr w:type="spellStart"/>
-      <w:r>
-        <w:t>full_movie_to_zarr.ipynb</w:t>
-      </w:r>
-      <w:proofErr w:type="spellEnd"/>
-      <w:r>
-        <w:t xml:space="preserve"> </w:t>
+        <w:t xml:space="preserve">Open Final =&gt; Data Preparation =&gt; full_movie_to_zarr.ipynb </w:t>
       </w:r>
     </w:p>
     <w:p>
@@ -579,34 +508,10 @@
           <w:b/>
           <w:bCs/>
         </w:rPr>
-        <w:t>Change the file name (</w:t>
-      </w:r>
-      <w:proofErr w:type="spellStart"/>
-      <w:r>
-        <w:rPr>
-          <w:b/>
-          <w:bCs/>
-        </w:rPr>
-        <w:t>input_file_name</w:t>
-      </w:r>
-      <w:proofErr w:type="spellEnd"/>
-      <w:r>
-        <w:rPr>
-          <w:b/>
-          <w:bCs/>
-        </w:rPr>
-        <w:t xml:space="preserve"> = ) to the name of your movie file</w:t>
-      </w:r>
-      <w:r>
-        <w:t xml:space="preserve">. Click “Run all” in the “Cell” menu to run all the code in the cells. (Or type </w:t>
-      </w:r>
-      <w:proofErr w:type="spellStart"/>
-      <w:r>
-        <w:t>shift+enter</w:t>
-      </w:r>
-      <w:proofErr w:type="spellEnd"/>
-      <w:r>
-        <w:t xml:space="preserve"> to run through each cell sequentially.)</w:t>
+        <w:t>Change the file name (input_file_name = ) to the name of your movie file</w:t>
+      </w:r>
+      <w:r>
+        <w:t>. Click “Run all” in the “Cell” menu to run all the code in the cells. (Or type shift+enter to run through each cell sequentially.)</w:t>
       </w:r>
     </w:p>
     <w:p/>
@@ -674,15 +579,7 @@
         <w:t xml:space="preserve"> input</w:t>
       </w:r>
       <w:r>
-        <w:t xml:space="preserve"> for this notebook is a </w:t>
-      </w:r>
-      <w:proofErr w:type="spellStart"/>
-      <w:r>
-        <w:t>zarr</w:t>
-      </w:r>
-      <w:proofErr w:type="spellEnd"/>
-      <w:r>
-        <w:t xml:space="preserve"> file</w:t>
+        <w:t xml:space="preserve"> for this notebook is a zarr file</w:t>
       </w:r>
     </w:p>
     <w:p/>
@@ -695,26 +592,10 @@
         </w:numPr>
       </w:pPr>
       <w:r>
-        <w:t xml:space="preserve">In </w:t>
-      </w:r>
-      <w:proofErr w:type="spellStart"/>
-      <w:r>
-        <w:t>Jupyter</w:t>
-      </w:r>
-      <w:proofErr w:type="spellEnd"/>
-      <w:r>
-        <w:t xml:space="preserve"> notebook, open  </w:t>
-      </w:r>
-      <w:r>
-        <w:t xml:space="preserve">Final =&gt; </w:t>
-      </w:r>
-      <w:proofErr w:type="spellStart"/>
-      <w:r>
-        <w:t>Jupyter_Notebooks</w:t>
-      </w:r>
-      <w:proofErr w:type="spellEnd"/>
-      <w:r>
-        <w:t xml:space="preserve"> =&gt; 01.Big_data_detection_zarr_parallel.ipynb</w:t>
+        <w:t xml:space="preserve">In Jupyter notebook, open  </w:t>
+      </w:r>
+      <w:r>
+        <w:t>Final =&gt; Jupyter_Notebooks =&gt; 01.Big_data_detection_zarr_parallel.ipynb</w:t>
       </w:r>
     </w:p>
     <w:p/>
@@ -722,7 +603,6 @@
       <w:r>
         <w:t xml:space="preserve">You’ll be setting parameters for detecting the spots. The key parameters are </w:t>
       </w:r>
-      <w:proofErr w:type="spellStart"/>
       <w:r>
         <w:rPr>
           <w:b/>
@@ -730,7 +610,6 @@
         </w:rPr>
         <w:t>channel_to_detect</w:t>
       </w:r>
-      <w:proofErr w:type="spellEnd"/>
       <w:r>
         <w:t xml:space="preserve"> </w:t>
       </w:r>
@@ -744,7 +623,6 @@
         </w:rPr>
         <w:t xml:space="preserve"> </w:t>
       </w:r>
-      <w:proofErr w:type="spellStart"/>
       <w:r>
         <w:rPr>
           <w:b/>
@@ -752,7 +630,6 @@
         </w:rPr>
         <w:t>threshold_intensity</w:t>
       </w:r>
-      <w:proofErr w:type="spellEnd"/>
       <w:r>
         <w:t xml:space="preserve"> </w:t>
       </w:r>
@@ -766,21 +643,12 @@
           <w:numId w:val="41"/>
         </w:numPr>
       </w:pPr>
-      <w:proofErr w:type="spellStart"/>
       <w:r>
         <w:rPr>
           <w:b/>
           <w:bCs/>
         </w:rPr>
-        <w:t>channel_to_detect</w:t>
-      </w:r>
-      <w:proofErr w:type="spellEnd"/>
-      <w:r>
-        <w:rPr>
-          <w:b/>
-          <w:bCs/>
-        </w:rPr>
-        <w:t>:</w:t>
+        <w:t>channel_to_detect:</w:t>
       </w:r>
       <w:r>
         <w:t xml:space="preserve"> Which channel will be tracked? This should be the channel with the longest tracks (i.e. AP2). Options are channel 1, 2, or 3.</w:t>
@@ -795,21 +663,12 @@
           <w:numId w:val="41"/>
         </w:numPr>
       </w:pPr>
-      <w:proofErr w:type="spellStart"/>
       <w:r>
         <w:rPr>
           <w:b/>
           <w:bCs/>
         </w:rPr>
-        <w:t>threshold_intensity</w:t>
-      </w:r>
-      <w:proofErr w:type="spellEnd"/>
-      <w:r>
-        <w:rPr>
-          <w:b/>
-          <w:bCs/>
-        </w:rPr>
-        <w:t>:</w:t>
+        <w:t>threshold_intensity:</w:t>
       </w:r>
       <w:r>
         <w:t xml:space="preserve"> What intensity value distinguishes background from signal? </w:t>
@@ -820,15 +679,7 @@
       </w:r>
       <w:proofErr w:type="gramEnd"/>
       <w:r>
-        <w:t xml:space="preserve"> a frame of the movie in Fiji or </w:t>
-      </w:r>
-      <w:proofErr w:type="spellStart"/>
-      <w:r>
-        <w:t>napari</w:t>
-      </w:r>
-      <w:proofErr w:type="spellEnd"/>
-      <w:r>
-        <w:t xml:space="preserve"> (at the end of this notebook) and mouse over different pixels to figure out this threshold value.</w:t>
+        <w:t xml:space="preserve"> a frame of the movie in Fiji or napari (at the end of this notebook) and mouse over different pixels to figure out this threshold value.</w:t>
       </w:r>
     </w:p>
     <w:p/>
@@ -857,23 +708,7 @@
           <w:b/>
           <w:bCs/>
         </w:rPr>
-        <w:t>(</w:t>
-      </w:r>
-      <w:proofErr w:type="spellStart"/>
-      <w:r>
-        <w:rPr>
-          <w:b/>
-          <w:bCs/>
-        </w:rPr>
-        <w:t>n_jobs</w:t>
-      </w:r>
-      <w:proofErr w:type="spellEnd"/>
-      <w:r>
-        <w:rPr>
-          <w:b/>
-          <w:bCs/>
-        </w:rPr>
-        <w:t>)</w:t>
+        <w:t>(n_jobs)</w:t>
       </w:r>
       <w:r>
         <w:t xml:space="preserve"> </w:t>
@@ -894,15 +729,7 @@
         <w:t xml:space="preserve">Try the </w:t>
       </w:r>
       <w:r>
-        <w:t xml:space="preserve">default </w:t>
-      </w:r>
-      <w:proofErr w:type="spellStart"/>
-      <w:r>
-        <w:t>n_jobs</w:t>
-      </w:r>
-      <w:proofErr w:type="spellEnd"/>
-      <w:r>
-        <w:t xml:space="preserve"> = -1, this means it uses all cores – 1</w:t>
+        <w:t>default n_jobs = -1, this means it uses all cores – 1</w:t>
       </w:r>
       <w:r>
         <w:t>. If it slows down your computer too much, figure out how many CPUs are on your computer, and pick a number that is 75-80% of the total number of CPUs</w:t>
@@ -916,7 +743,6 @@
           <w:numId w:val="35"/>
         </w:numPr>
       </w:pPr>
-      <w:proofErr w:type="spellStart"/>
       <w:r>
         <w:rPr>
           <w:b/>
@@ -924,7 +750,6 @@
         </w:rPr>
         <w:t>sigma_estimations</w:t>
       </w:r>
-      <w:proofErr w:type="spellEnd"/>
       <w:r>
         <w:t xml:space="preserve"> are the expected radius of our spots </w:t>
       </w:r>
@@ -932,31 +757,7 @@
         <w:t>as</w:t>
       </w:r>
       <w:r>
-        <w:t xml:space="preserve"> [</w:t>
-      </w:r>
-      <w:proofErr w:type="spellStart"/>
-      <w:r>
-        <w:t>spread_in_z</w:t>
-      </w:r>
-      <w:proofErr w:type="spellEnd"/>
-      <w:r>
-        <w:t xml:space="preserve">, </w:t>
-      </w:r>
-      <w:proofErr w:type="spellStart"/>
-      <w:r>
-        <w:t>spread_in_y</w:t>
-      </w:r>
-      <w:proofErr w:type="spellEnd"/>
-      <w:r>
-        <w:t xml:space="preserve">, </w:t>
-      </w:r>
-      <w:proofErr w:type="spellStart"/>
-      <w:r>
-        <w:t>spread_in_x</w:t>
-      </w:r>
-      <w:proofErr w:type="spellEnd"/>
-      <w:r>
-        <w:t>]</w:t>
+        <w:t xml:space="preserve"> [spread_in_z, spread_in_y, spread_in_x]</w:t>
       </w:r>
     </w:p>
     <w:p>
@@ -967,7 +768,6 @@
           <w:numId w:val="35"/>
         </w:numPr>
       </w:pPr>
-      <w:proofErr w:type="spellStart"/>
       <w:r>
         <w:rPr>
           <w:b/>
@@ -975,7 +775,6 @@
         </w:rPr>
         <w:t>dist_between_spots</w:t>
       </w:r>
-      <w:proofErr w:type="spellEnd"/>
       <w:r>
         <w:t xml:space="preserve">: this distance divided by 2 is the minimum distance that should exist between spots in pixels. For </w:t>
       </w:r>
@@ -1002,7 +801,6 @@
           <w:numId w:val="35"/>
         </w:numPr>
       </w:pPr>
-      <w:proofErr w:type="spellStart"/>
       <w:r>
         <w:rPr>
           <w:b/>
@@ -1010,7 +808,6 @@
         </w:rPr>
         <w:t>all_frames</w:t>
       </w:r>
-      <w:proofErr w:type="spellEnd"/>
       <w:r>
         <w:rPr>
           <w:b/>
@@ -1021,7 +818,6 @@
       <w:r>
         <w:t xml:space="preserve">When initially optimizing, set this to false and set </w:t>
       </w:r>
-      <w:proofErr w:type="spellStart"/>
       <w:r>
         <w:rPr>
           <w:b/>
@@ -1029,7 +825,6 @@
         </w:rPr>
         <w:t>max_frames</w:t>
       </w:r>
-      <w:proofErr w:type="spellEnd"/>
       <w:r>
         <w:t xml:space="preserve"> to 2, </w:t>
       </w:r>
@@ -1167,15 +962,7 @@
         <w:t xml:space="preserve">: </w:t>
       </w:r>
       <w:r>
-        <w:t xml:space="preserve">if </w:t>
-      </w:r>
-      <w:proofErr w:type="spellStart"/>
-      <w:r>
-        <w:t>n_jobs</w:t>
-      </w:r>
-      <w:proofErr w:type="spellEnd"/>
-      <w:r>
-        <w:t xml:space="preserve"> = -1 slows your computer too much,</w:t>
+        <w:t>if n_jobs = -1 slows your computer too much,</w:t>
       </w:r>
       <w:r>
         <w:t xml:space="preserve"> </w:t>
@@ -1194,15 +981,7 @@
         </w:numPr>
       </w:pPr>
       <w:r>
-        <w:t xml:space="preserve">Per the notebook instructions, run the final cells to open up </w:t>
-      </w:r>
-      <w:proofErr w:type="spellStart"/>
-      <w:r>
-        <w:t>napari</w:t>
-      </w:r>
-      <w:proofErr w:type="spellEnd"/>
-      <w:r>
-        <w:t xml:space="preserve"> and compare the detections (in green) with the spots you see by eye (magenta)</w:t>
+        <w:t>Per the notebook instructions, run the final cells to open up napari and compare the detections (in green) with the spots you see by eye (magenta)</w:t>
       </w:r>
       <w:r>
         <w:t>, in 2D and 3D</w:t>
@@ -1318,15 +1097,7 @@
         </w:numPr>
       </w:pPr>
       <w:r>
-        <w:t xml:space="preserve">mouse over the spots in </w:t>
-      </w:r>
-      <w:proofErr w:type="spellStart"/>
-      <w:r>
-        <w:t>napari</w:t>
-      </w:r>
-      <w:proofErr w:type="spellEnd"/>
-      <w:r>
-        <w:t xml:space="preserve"> to get a sense for the intensity of the </w:t>
+        <w:t xml:space="preserve">mouse over the spots in napari to get a sense for the intensity of the </w:t>
       </w:r>
       <w:proofErr w:type="gramStart"/>
       <w:r>
@@ -1334,15 +1105,7 @@
       </w:r>
       <w:proofErr w:type="gramEnd"/>
       <w:r>
-        <w:t xml:space="preserve"> vs background - use the threshold distinguishing spots from background as </w:t>
-      </w:r>
-      <w:proofErr w:type="spellStart"/>
-      <w:r>
-        <w:t>spot_intensity</w:t>
-      </w:r>
-      <w:proofErr w:type="spellEnd"/>
-      <w:r>
-        <w:t xml:space="preserve"> </w:t>
+        <w:t xml:space="preserve"> vs background - use the threshold distinguishing spots from background as spot_intensity </w:t>
       </w:r>
     </w:p>
     <w:p>
@@ -1354,31 +1117,7 @@
         </w:numPr>
       </w:pPr>
       <w:r>
-        <w:t xml:space="preserve">vary the </w:t>
-      </w:r>
-      <w:proofErr w:type="spellStart"/>
-      <w:r>
-        <w:t>dist_between_spots</w:t>
-      </w:r>
-      <w:proofErr w:type="spellEnd"/>
-      <w:r>
-        <w:t xml:space="preserve">: if the detections are at a higher density than the visible spots, increase the </w:t>
-      </w:r>
-      <w:proofErr w:type="spellStart"/>
-      <w:r>
-        <w:t>dist_between_spots</w:t>
-      </w:r>
-      <w:proofErr w:type="spellEnd"/>
-      <w:r>
-        <w:t xml:space="preserve">. And vice versa, if you see spots at a higher density than detections, lower the </w:t>
-      </w:r>
-      <w:proofErr w:type="spellStart"/>
-      <w:r>
-        <w:t>dist_between_spots</w:t>
-      </w:r>
-      <w:proofErr w:type="spellEnd"/>
-      <w:r>
-        <w:t>.</w:t>
+        <w:t>vary the dist_between_spots: if the detections are at a higher density than the visible spots, increase the dist_between_spots. And vice versa, if you see spots at a higher density than detections, lower the dist_between_spots.</w:t>
       </w:r>
     </w:p>
     <w:p>
@@ -1390,50 +1129,9 @@
         </w:numPr>
       </w:pPr>
       <w:r>
-        <w:t xml:space="preserve">If the detections are missing larger or smaller spots you can try increasing or decreasing the </w:t>
-      </w:r>
-      <w:proofErr w:type="spellStart"/>
-      <w:r>
-        <w:t>sigma_estimations</w:t>
-      </w:r>
-      <w:proofErr w:type="spellEnd"/>
-      <w:r>
-        <w:t>.</w:t>
-      </w:r>
-    </w:p>
-    <w:p/>
-    <w:p>
-      <w:r>
-        <w:t xml:space="preserve">The </w:t>
-      </w:r>
-      <w:r>
-        <w:rPr>
-          <w:b/>
-          <w:bCs/>
-        </w:rPr>
-        <w:t>output</w:t>
-      </w:r>
-      <w:r>
-        <w:t xml:space="preserve"> from this notebook is a combined </w:t>
-      </w:r>
-      <w:proofErr w:type="spellStart"/>
-      <w:r>
-        <w:t>dataframe</w:t>
-      </w:r>
-      <w:proofErr w:type="spellEnd"/>
-      <w:r>
-        <w:t xml:space="preserve"> of detections on all channels (it returns the gaussian estimates of the centers(</w:t>
-      </w:r>
-      <w:proofErr w:type="spellStart"/>
-      <w:r>
-        <w:t>z,y,x</w:t>
-      </w:r>
-      <w:proofErr w:type="spellEnd"/>
-      <w:r>
-        <w:t>) and the spreads of the spots along with frame numbers</w:t>
-      </w:r>
-    </w:p>
-    <w:p/>
+        <w:t>If the detections are missing larger or smaller spots you can try increasing or decreasing the sigma_estimations.</w:t>
+      </w:r>
+    </w:p>
     <w:p/>
     <w:p>
       <w:pPr>
@@ -1477,7 +1175,13 @@
         <w:t>you</w:t>
       </w:r>
       <w:r>
-        <w:t xml:space="preserve"> filter for </w:t>
+        <w:t xml:space="preserve"> filter </w:t>
+      </w:r>
+      <w:r>
+        <w:t>out</w:t>
+      </w:r>
+      <w:r>
+        <w:t xml:space="preserve"> </w:t>
       </w:r>
       <w:r>
         <w:t>low-quality</w:t>
@@ -1505,15 +1209,7 @@
         <w:t xml:space="preserve">Open: </w:t>
       </w:r>
       <w:r>
-        <w:t xml:space="preserve">Final =&gt; </w:t>
-      </w:r>
-      <w:proofErr w:type="spellStart"/>
-      <w:r>
-        <w:t>Jupyter_Notebooks</w:t>
-      </w:r>
-      <w:proofErr w:type="spellEnd"/>
-      <w:r>
-        <w:t xml:space="preserve"> =&gt; 02.Filtering_spots.ipynb</w:t>
+        <w:t>Final =&gt; Jupyter_Notebooks =&gt; 02.Filtering_spots.ipynb</w:t>
       </w:r>
     </w:p>
     <w:p/>
@@ -1542,15 +1238,7 @@
         <w:t>in</w:t>
       </w:r>
       <w:r>
-        <w:t xml:space="preserve"> </w:t>
-      </w:r>
-      <w:proofErr w:type="spellStart"/>
-      <w:r>
-        <w:t>z,y,x</w:t>
-      </w:r>
-      <w:proofErr w:type="spellEnd"/>
-      <w:r>
-        <w:t xml:space="preserve">. Spots with very high values as compared to expected sigma values may be dropped. </w:t>
+        <w:t xml:space="preserve"> z,y,x. Spots with very high values may be dropped. </w:t>
       </w:r>
     </w:p>
     <w:p>
@@ -1572,15 +1260,7 @@
         <w:ind w:left="360"/>
       </w:pPr>
       <w:r>
-        <w:t xml:space="preserve">Detection quality: The error between the initial guess of the spot location (from </w:t>
-      </w:r>
-      <w:proofErr w:type="spellStart"/>
-      <w:r>
-        <w:t>peaklocalmax</w:t>
-      </w:r>
-      <w:proofErr w:type="spellEnd"/>
-      <w:r>
-        <w:t xml:space="preserve">) and size, compared to the value fitted by a Gaussian. </w:t>
+        <w:t xml:space="preserve">Detection quality: The error between the initial guess of the spot location (from peaklocalmax) and size, compared to the value fitted by a Gaussian. </w:t>
       </w:r>
     </w:p>
     <w:p/>
@@ -1608,7 +1288,13 @@
         <w:t>1 = default</w:t>
       </w:r>
       <w:r>
-        <w:t xml:space="preserve">. Which is the threshold for an outlier from </w:t>
+        <w:t xml:space="preserve">. </w:t>
+      </w:r>
+      <w:r>
+        <w:t>It’s</w:t>
+      </w:r>
+      <w:r>
+        <w:t xml:space="preserve"> the threshold for an outlier from </w:t>
       </w:r>
       <w:hyperlink r:id="rId12" w:anchor=":~:text=Upper%20Whisker%3A%201.5*%20the%20IQR,individual%20points%20are%20considered%20outliers.&amp;text=Lower%20Whisker%3A%201.5*%20the%20IQR,individual%20points%20are%20considered%20outliers." w:history="1">
         <w:r>
@@ -1670,13 +1356,7 @@
         <w:ind w:firstLine="720"/>
       </w:pPr>
       <w:r>
-        <w:t>The value is a multiplier of the initial limit. i.e. if the threshold for outliers is a sigma (</w:t>
-      </w:r>
-      <w:r>
-        <w:tab/>
-      </w:r>
-      <w:r>
-        <w:t>width) value of 5 pixels, a tolerance of 2 increases the threshold to 10 pixels.</w:t>
+        <w:t>The value is a multiplier of the initial limit. i.e. if the threshold for outliers is 5 pixels, a tolerance of 2 increases the threshold to 10 pixels.</w:t>
       </w:r>
     </w:p>
     <w:p>
@@ -1706,21 +1386,13 @@
       </w:r>
       <w:proofErr w:type="gramEnd"/>
       <w:r>
-        <w:t xml:space="preserve"> it’s better to accept more spots at this step, and filter out tracks in the later notebook</w:t>
-      </w:r>
-    </w:p>
-    <w:p>
-      <w:pPr>
-        <w:ind w:firstLine="720"/>
-      </w:pPr>
-    </w:p>
-    <w:p>
-      <w:pPr>
-        <w:ind w:firstLine="720"/>
-      </w:pPr>
-      <w:r>
-        <w:lastRenderedPageBreak/>
-        <w:tab/>
+        <w:t xml:space="preserve"> it’s better to accept more spots at this step, and filter out tracks in the </w:t>
+      </w:r>
+      <w:r>
+        <w:t>next</w:t>
+      </w:r>
+      <w:r>
+        <w:t xml:space="preserve"> notebook</w:t>
       </w:r>
     </w:p>
     <w:p/>
@@ -1733,15 +1405,7 @@
         </w:numPr>
       </w:pPr>
       <w:r>
-        <w:t xml:space="preserve">At the end of the notebook, open the movie + detections in </w:t>
-      </w:r>
-      <w:proofErr w:type="spellStart"/>
-      <w:r>
-        <w:t>Napari</w:t>
-      </w:r>
-      <w:proofErr w:type="spellEnd"/>
-      <w:r>
-        <w:t xml:space="preserve"> and visually inspect </w:t>
+        <w:t xml:space="preserve">At the end of the notebook, open the movie + detections in Napari and visually inspect </w:t>
       </w:r>
       <w:r>
         <w:t>the quality of the filters</w:t>
@@ -1762,23 +1426,7 @@
           <w:b/>
           <w:bCs/>
         </w:rPr>
-        <w:t>The goal is for the green spots to circle true spots, and the red-</w:t>
-      </w:r>
-      <w:proofErr w:type="spellStart"/>
-      <w:r>
-        <w:rPr>
-          <w:b/>
-          <w:bCs/>
-        </w:rPr>
-        <w:t>ish</w:t>
-      </w:r>
-      <w:proofErr w:type="spellEnd"/>
-      <w:r>
-        <w:rPr>
-          <w:b/>
-          <w:bCs/>
-        </w:rPr>
-        <w:t xml:space="preserve"> spots to circle noise</w:t>
+        <w:t>The goal is for the green spots to circle true spots, and the red-ish spots to circle noise</w:t>
       </w:r>
     </w:p>
     <w:p>
@@ -1790,6 +1438,7 @@
         </w:numPr>
       </w:pPr>
       <w:r>
+        <w:lastRenderedPageBreak/>
         <w:t xml:space="preserve">Toggle each red circle one at a time and assess if it captures noise. If it is capturing real spots, then increase the tolerance for that feature and </w:t>
       </w:r>
       <w:proofErr w:type="gramStart"/>
@@ -1933,15 +1582,7 @@
     <w:p/>
     <w:p>
       <w:r>
-        <w:t xml:space="preserve">This part of the pipeline uses </w:t>
-      </w:r>
-      <w:proofErr w:type="spellStart"/>
-      <w:r>
-        <w:t>Laptrack</w:t>
-      </w:r>
-      <w:proofErr w:type="spellEnd"/>
-      <w:r>
-        <w:t xml:space="preserve"> algorithm to connect detected spots over time.  </w:t>
+        <w:t xml:space="preserve">This part of the pipeline uses Laptrack algorithm to connect detected spots over time.  </w:t>
       </w:r>
     </w:p>
     <w:p>
@@ -1961,23 +1602,7 @@
         </w:numPr>
       </w:pPr>
       <w:r>
-        <w:t xml:space="preserve">In </w:t>
-      </w:r>
-      <w:proofErr w:type="spellStart"/>
-      <w:r>
-        <w:t>Jupyter</w:t>
-      </w:r>
-      <w:proofErr w:type="spellEnd"/>
-      <w:r>
-        <w:t xml:space="preserve"> notebook, open Final =&gt; </w:t>
-      </w:r>
-      <w:proofErr w:type="spellStart"/>
-      <w:r>
-        <w:t>Jupyter_Notebooks</w:t>
-      </w:r>
-      <w:proofErr w:type="spellEnd"/>
-      <w:r>
-        <w:t xml:space="preserve"> =&gt; 03.cleaned_spots_c3_tracking.ipynb</w:t>
+        <w:t>In Jupyter notebook, open Final =&gt; Jupyter_Notebooks =&gt; 03.cleaned_spots_c3_tracking.ipynb</w:t>
       </w:r>
     </w:p>
     <w:p>
@@ -1989,15 +1614,13 @@
         </w:numPr>
       </w:pPr>
       <w:r>
-        <w:t xml:space="preserve">Try running the entire notebook, and then open the two </w:t>
-      </w:r>
-      <w:proofErr w:type="spellStart"/>
-      <w:r>
-        <w:t>napari</w:t>
-      </w:r>
-      <w:proofErr w:type="spellEnd"/>
-      <w:r>
-        <w:t xml:space="preserve"> windows to assess tracking quality.</w:t>
+        <w:t>Try running the entire notebook, and then open the two napari windows</w:t>
+      </w:r>
+      <w:r>
+        <w:t xml:space="preserve"> at the end</w:t>
+      </w:r>
+      <w:r>
+        <w:t xml:space="preserve"> to assess tracking quality.</w:t>
       </w:r>
     </w:p>
     <w:p>
@@ -2009,15 +1632,7 @@
         </w:numPr>
       </w:pPr>
       <w:r>
-        <w:t xml:space="preserve">The second </w:t>
-      </w:r>
-      <w:proofErr w:type="spellStart"/>
-      <w:r>
-        <w:t>napari</w:t>
-      </w:r>
-      <w:proofErr w:type="spellEnd"/>
-      <w:r>
-        <w:t xml:space="preserve"> window </w:t>
+        <w:t xml:space="preserve">The second napari window </w:t>
       </w:r>
       <w:proofErr w:type="gramStart"/>
       <w:r>
@@ -2049,16 +1664,7 @@
         </w:numPr>
       </w:pPr>
       <w:r>
-        <w:lastRenderedPageBreak/>
-        <w:t xml:space="preserve">If a single track appears to be broken into multiple tracks you can increase the </w:t>
-      </w:r>
-      <w:proofErr w:type="spellStart"/>
-      <w:r>
-        <w:t>max_distance</w:t>
-      </w:r>
-      <w:proofErr w:type="spellEnd"/>
-      <w:r>
-        <w:t xml:space="preserve"> and/or increase the gap size and rerun tracking </w:t>
+        <w:t xml:space="preserve">If a single track appears to be broken into multiple tracks you can increase the max_distance and/or increase the gap size and rerun tracking </w:t>
       </w:r>
     </w:p>
     <w:p>
@@ -2070,21 +1676,14 @@
         </w:numPr>
       </w:pPr>
       <w:r>
-        <w:t xml:space="preserve">If multiple tracks appear to be merged into a single track you can decrease the </w:t>
-      </w:r>
-      <w:proofErr w:type="spellStart"/>
-      <w:r>
-        <w:t>max_distance</w:t>
-      </w:r>
-      <w:proofErr w:type="spellEnd"/>
-      <w:r>
-        <w:t xml:space="preserve"> and/or decrease the gap size and rerun tracking</w:t>
+        <w:t>If multiple tracks appear to be merged into a single track you can decrease the max_distance and/or decrease the gap size and rerun tracking</w:t>
       </w:r>
     </w:p>
     <w:p/>
     <w:p/>
     <w:p>
       <w:r>
+        <w:lastRenderedPageBreak/>
         <w:t xml:space="preserve">Visualizing and assessing track quality is challenging! </w:t>
       </w:r>
       <w:r>
@@ -2102,21 +1701,12 @@
           <w:numId w:val="33"/>
         </w:numPr>
       </w:pPr>
-      <w:proofErr w:type="spellStart"/>
       <w:r>
         <w:rPr>
           <w:b/>
           <w:bCs/>
         </w:rPr>
-        <w:t>max_distance</w:t>
-      </w:r>
-      <w:proofErr w:type="spellEnd"/>
-      <w:r>
-        <w:rPr>
-          <w:b/>
-          <w:bCs/>
-        </w:rPr>
-        <w:t xml:space="preserve"> </w:t>
+        <w:t xml:space="preserve">max_distance </w:t>
       </w:r>
       <w:r>
         <w:t xml:space="preserve">(in pixels) </w:t>
@@ -2133,7 +1723,6 @@
           <w:numId w:val="33"/>
         </w:numPr>
       </w:pPr>
-      <w:proofErr w:type="spellStart"/>
       <w:r>
         <w:rPr>
           <w:b/>
@@ -2141,7 +1730,6 @@
         </w:rPr>
         <w:t>gap_size</w:t>
       </w:r>
-      <w:proofErr w:type="spellEnd"/>
       <w:r>
         <w:t xml:space="preserve"> is the number of frames in which a detection can be absent. The track will fill in the gap. Default = 1 frame.</w:t>
       </w:r>
@@ -2154,21 +1742,12 @@
           <w:numId w:val="33"/>
         </w:numPr>
       </w:pPr>
-      <w:proofErr w:type="spellStart"/>
       <w:r>
         <w:rPr>
           <w:b/>
           <w:bCs/>
         </w:rPr>
-        <w:t>Gap_closing_cost_tolerance</w:t>
-      </w:r>
-      <w:proofErr w:type="spellEnd"/>
-      <w:r>
-        <w:rPr>
-          <w:b/>
-          <w:bCs/>
-        </w:rPr>
-        <w:t xml:space="preserve"> </w:t>
+        <w:t xml:space="preserve">Gap_closing_cost_tolerance </w:t>
       </w:r>
       <w:r>
         <w:t>is how strict the penalty is for closing gaps. Lower = more penalty for having gaps</w:t>
@@ -2177,24 +1756,11 @@
     <w:p/>
     <w:p>
       <w:r>
-        <w:t xml:space="preserve">This notebook outputs a </w:t>
-      </w:r>
-      <w:proofErr w:type="spellStart"/>
-      <w:r>
-        <w:t>dataframe</w:t>
-      </w:r>
-      <w:proofErr w:type="spellEnd"/>
-      <w:r>
-        <w:t xml:space="preserve"> with </w:t>
-      </w:r>
-      <w:proofErr w:type="spellStart"/>
-      <w:r>
-        <w:t>track_</w:t>
+        <w:t>This notebook outputs a dataframe with track_</w:t>
       </w:r>
       <w:r>
         <w:t>id</w:t>
       </w:r>
-      <w:proofErr w:type="spellEnd"/>
       <w:r>
         <w:t xml:space="preserve"> assigned to each spot. </w:t>
       </w:r>
@@ -2233,16 +1799,61 @@
           <w:sz w:val="32"/>
           <w:szCs w:val="32"/>
         </w:rPr>
-        <w:t>: Extracting intensities information of other Channels based on tracks formed from the primary channel</w:t>
+        <w:t xml:space="preserve">: Extract intensities </w:t>
+      </w:r>
+      <w:r>
+        <w:rPr>
+          <w:sz w:val="32"/>
+          <w:szCs w:val="32"/>
+        </w:rPr>
+        <w:t>for</w:t>
+      </w:r>
+      <w:r>
+        <w:rPr>
+          <w:sz w:val="32"/>
+          <w:szCs w:val="32"/>
+        </w:rPr>
+        <w:t xml:space="preserve"> other </w:t>
+      </w:r>
+      <w:r>
+        <w:rPr>
+          <w:sz w:val="32"/>
+          <w:szCs w:val="32"/>
+        </w:rPr>
+        <w:t>c</w:t>
+      </w:r>
+      <w:r>
+        <w:rPr>
+          <w:sz w:val="32"/>
+          <w:szCs w:val="32"/>
+        </w:rPr>
+        <w:t>hannels based on tracks from the primary channel</w:t>
       </w:r>
     </w:p>
     <w:p/>
     <w:p>
       <w:r>
-        <w:t xml:space="preserve">In this part of the pipeline tracks from the primary channel are </w:t>
-      </w:r>
-      <w:r>
-        <w:t>used to calculate metrics in all the channels.</w:t>
+        <w:t>Here</w:t>
+      </w:r>
+      <w:r>
+        <w:t xml:space="preserve"> tracks from the primary channel are </w:t>
+      </w:r>
+      <w:r>
+        <w:t xml:space="preserve">used to calculate metrics in </w:t>
+      </w:r>
+      <w:proofErr w:type="gramStart"/>
+      <w:r>
+        <w:t xml:space="preserve">all </w:t>
+      </w:r>
+      <w:r>
+        <w:t>of</w:t>
+      </w:r>
+      <w:proofErr w:type="gramEnd"/>
+      <w:r>
+        <w:t xml:space="preserve"> </w:t>
+      </w:r>
+      <w:r>
+        <w:t>the channels.</w:t>
       </w:r>
     </w:p>
     <w:p/>
@@ -2255,26 +1866,10 @@
         </w:numPr>
       </w:pPr>
       <w:r>
-        <w:t xml:space="preserve">In </w:t>
-      </w:r>
-      <w:proofErr w:type="spellStart"/>
-      <w:r>
-        <w:t>jupyter</w:t>
-      </w:r>
-      <w:proofErr w:type="spellEnd"/>
-      <w:r>
-        <w:t xml:space="preserve"> notebook, open:  </w:t>
-      </w:r>
-      <w:r>
-        <w:t xml:space="preserve">Final =&gt; </w:t>
-      </w:r>
-      <w:proofErr w:type="spellStart"/>
-      <w:r>
-        <w:t>Jupyter_Notebooks</w:t>
-      </w:r>
-      <w:proofErr w:type="spellEnd"/>
-      <w:r>
-        <w:t xml:space="preserve"> =&gt; 04.extracting_alt_channel_intensities_BD</w:t>
+        <w:t xml:space="preserve">In jupyter notebook, open:  </w:t>
+      </w:r>
+      <w:r>
+        <w:t>Final =&gt; Jupyter_Notebooks =&gt; 04.extracting_alt_channel_intensities_BD</w:t>
       </w:r>
     </w:p>
     <w:p>
@@ -2331,30 +1926,49 @@
         <w:t xml:space="preserve"> intensity </w:t>
       </w:r>
       <w:r>
-        <w:t xml:space="preserve">using </w:t>
-      </w:r>
-      <w:r>
-        <w:t xml:space="preserve">regions based on </w:t>
-      </w:r>
-      <w:r>
-        <w:t xml:space="preserve">the coordinates and the sigma values </w:t>
-      </w:r>
-      <w:r>
-        <w:t>. Sum (called voxel sum) subtracts</w:t>
-      </w:r>
-      <w:r>
-        <w:t xml:space="preserve"> the local background</w:t>
-      </w:r>
-      <w:r>
-        <w:t xml:space="preserve"> based on a radius outside the spot. The background size is adjusted with “</w:t>
-      </w:r>
-      <w:proofErr w:type="spellStart"/>
-      <w:r>
-        <w:t>background_radius_for_voxel_sum</w:t>
-      </w:r>
-      <w:proofErr w:type="spellEnd"/>
-      <w:r>
-        <w:t>.”</w:t>
+        <w:t>of</w:t>
+      </w:r>
+      <w:r>
+        <w:t xml:space="preserve"> </w:t>
+      </w:r>
+      <w:r>
+        <w:t xml:space="preserve">regions </w:t>
+      </w:r>
+      <w:r>
+        <w:t>around</w:t>
+      </w:r>
+      <w:r>
+        <w:t xml:space="preserve"> </w:t>
+      </w:r>
+      <w:r>
+        <w:t>the</w:t>
+      </w:r>
+      <w:r>
+        <w:t xml:space="preserve"> track</w:t>
+      </w:r>
+      <w:r>
+        <w:t xml:space="preserve"> coordinates</w:t>
+      </w:r>
+      <w:r>
+        <w:t>. Size of region is set with</w:t>
+      </w:r>
+      <w:r>
+        <w:t xml:space="preserve"> a</w:t>
+      </w:r>
+      <w:r>
+        <w:t xml:space="preserve"> </w:t>
+      </w:r>
+      <w:r>
+        <w:t>radius</w:t>
+      </w:r>
+      <w:r>
+        <w:t xml:space="preserve"> value</w:t>
+      </w:r>
+      <w:r>
+        <w:t xml:space="preserve"> in “radii_extractor” as [z, y, x].  </w:t>
+      </w:r>
+      <w:r>
+        <w:t xml:space="preserve"> </w:t>
       </w:r>
     </w:p>
     <w:p>
@@ -2366,63 +1980,126 @@
         </w:numPr>
       </w:pPr>
       <w:r>
-        <w:t xml:space="preserve">Amplitude value from Gaussian fit. This will re-center the spots based on a calculated peak </w:t>
-      </w:r>
-      <w:proofErr w:type="gramStart"/>
-      <w:r>
-        <w:t>intensity, and</w:t>
-      </w:r>
-      <w:proofErr w:type="gramEnd"/>
-      <w:r>
-        <w:t xml:space="preserve"> report the peak intensity from that fit. This</w:t>
-      </w:r>
-      <w:r>
-        <w:t xml:space="preserve"> allow</w:t>
-      </w:r>
-      <w:r>
-        <w:t>s</w:t>
-      </w:r>
-      <w:r>
-        <w:t xml:space="preserve"> for offset in </w:t>
-      </w:r>
-      <w:proofErr w:type="spellStart"/>
-      <w:r>
-        <w:t>xyz</w:t>
-      </w:r>
-      <w:proofErr w:type="spellEnd"/>
-      <w:r>
-        <w:t xml:space="preserve"> if any exists between different channels</w:t>
-      </w:r>
-    </w:p>
-    <w:p>
-      <w:pPr>
-        <w:pStyle w:val="ListParagraph"/>
-        <w:ind w:left="1080"/>
-      </w:pPr>
-    </w:p>
-    <w:p>
-      <w:r>
-        <w:t>These metrics can be either calculated with a variable radius (based on each sigma value) or fixed radius (default).</w:t>
+        <w:t>“V</w:t>
+      </w:r>
+      <w:r>
+        <w:t>oxel</w:t>
+      </w:r>
+      <w:r>
+        <w:t>_</w:t>
+      </w:r>
+      <w:r>
+        <w:t>sum</w:t>
+      </w:r>
+      <w:r>
+        <w:t>_adjusted” is background-subtracted sum intensity,</w:t>
+      </w:r>
+      <w:r>
+        <w:t xml:space="preserve"> </w:t>
+      </w:r>
+      <w:r>
+        <w:t>subtracting</w:t>
+      </w:r>
+      <w:r>
+        <w:t xml:space="preserve"> the local background</w:t>
+      </w:r>
+      <w:r>
+        <w:t xml:space="preserve"> based on a </w:t>
+      </w:r>
+      <w:r>
+        <w:t>“shell” of pixels around the region of interest, of thickness determined by</w:t>
+      </w:r>
+      <w:r>
+        <w:t xml:space="preserve"> “</w:t>
+      </w:r>
+      <w:r>
+        <w:t>background_radius_for_voxel_sum</w:t>
+      </w:r>
+      <w:r>
+        <w:t>.”</w:t>
+      </w:r>
+    </w:p>
+    <w:p>
+      <w:pPr>
+        <w:ind w:left="360" w:firstLine="720"/>
+      </w:pPr>
+      <w:r>
+        <w:rPr>
+          <w:noProof/>
+        </w:rPr>
+        <w:t xml:space="preserve"> </w:t>
+      </w:r>
+      <w:r>
+        <w:drawing>
+          <wp:inline distT="0" distB="0" distL="0" distR="0" wp14:anchorId="47C07C5F" wp14:editId="3D1C9763">
+            <wp:extent cx="1350596" cy="1391147"/>
+            <wp:effectExtent l="0" t="0" r="0" b="0"/>
+            <wp:docPr id="1285803407" name="Picture 1" descr="A diagram of a cube with lines and circles&#10;&#10;Description automatically generated"/>
+            <wp:cNvGraphicFramePr>
+              <a:graphicFrameLocks xmlns:a="http://schemas.openxmlformats.org/drawingml/2006/main" noChangeAspect="1"/>
+            </wp:cNvGraphicFramePr>
+            <a:graphic xmlns:a="http://schemas.openxmlformats.org/drawingml/2006/main">
+              <a:graphicData uri="http://schemas.openxmlformats.org/drawingml/2006/picture">
+                <pic:pic xmlns:pic="http://schemas.openxmlformats.org/drawingml/2006/picture">
+                  <pic:nvPicPr>
+                    <pic:cNvPr id="1285803407" name="Picture 1" descr="A diagram of a cube with lines and circles&#10;&#10;Description automatically generated"/>
+                    <pic:cNvPicPr/>
+                  </pic:nvPicPr>
+                  <pic:blipFill>
+                    <a:blip r:embed="rId14"/>
+                    <a:stretch>
+                      <a:fillRect/>
+                    </a:stretch>
+                  </pic:blipFill>
+                  <pic:spPr>
+                    <a:xfrm>
+                      <a:off x="0" y="0"/>
+                      <a:ext cx="1376580" cy="1417911"/>
+                    </a:xfrm>
+                    <a:prstGeom prst="rect">
+                      <a:avLst/>
+                    </a:prstGeom>
+                  </pic:spPr>
+                </pic:pic>
+              </a:graphicData>
+            </a:graphic>
+          </wp:inline>
+        </w:drawing>
+      </w:r>
+    </w:p>
+    <w:p>
+      <w:r>
+        <w:t>These metrics can be either calculated with a fixed radius (default)</w:t>
+      </w:r>
+      <w:r>
+        <w:t xml:space="preserve"> or variable radius based on Gaussian fitting</w:t>
+      </w:r>
+      <w:r>
+        <w:t>.</w:t>
       </w:r>
     </w:p>
     <w:p/>
     <w:p>
       <w:r>
-        <w:t xml:space="preserve">The output of this step is a </w:t>
-      </w:r>
-      <w:proofErr w:type="spellStart"/>
-      <w:r>
-        <w:t>dataframe</w:t>
-      </w:r>
-      <w:proofErr w:type="spellEnd"/>
-      <w:r>
-        <w:t xml:space="preserve"> which has intensity values and coordinates for the other two channels as well</w:t>
-      </w:r>
-    </w:p>
-    <w:p/>
-    <w:p>
-      <w:r>
-        <w:t xml:space="preserve">Note: </w:t>
+        <w:t>If you see an</w:t>
+      </w:r>
+      <w:r>
+        <w:t xml:space="preserve"> offset in XY between the channels</w:t>
+      </w:r>
+      <w:r>
+        <w:t xml:space="preserve"> of your movie</w:t>
+      </w:r>
+      <w:r>
+        <w:t xml:space="preserve">, you can optionally correct for </w:t>
+      </w:r>
+      <w:r>
+        <w:t xml:space="preserve">that </w:t>
+      </w:r>
+      <w:r>
+        <w:t xml:space="preserve">here. </w:t>
+      </w:r>
+      <w:r>
+        <w:t xml:space="preserve"> There are a few ways to correct for an offset between two channels:</w:t>
       </w:r>
     </w:p>
     <w:p>
@@ -2430,19 +2107,23 @@
         <w:pStyle w:val="ListParagraph"/>
         <w:numPr>
           <w:ilvl w:val="0"/>
-          <w:numId w:val="56"/>
+          <w:numId w:val="33"/>
         </w:numPr>
       </w:pPr>
       <w:r>
-        <w:t>The convention for coordinates/radius/sigma values in any part of the notebook is [</w:t>
-      </w:r>
-      <w:proofErr w:type="spellStart"/>
-      <w:r>
-        <w:t>z,y,x</w:t>
-      </w:r>
-      <w:proofErr w:type="spellEnd"/>
-      <w:r>
-        <w:t xml:space="preserve">] </w:t>
+        <w:t xml:space="preserve">Follow </w:t>
+      </w:r>
+      <w:r>
+        <w:t xml:space="preserve">the </w:t>
+      </w:r>
+      <w:r>
+        <w:t xml:space="preserve">Protocol/Channel registration </w:t>
+      </w:r>
+      <w:r>
+        <w:t xml:space="preserve">page </w:t>
+      </w:r>
+      <w:r>
+        <w:t>in Roam, or</w:t>
       </w:r>
     </w:p>
     <w:p>
@@ -2450,16 +2131,61 @@
         <w:pStyle w:val="ListParagraph"/>
         <w:numPr>
           <w:ilvl w:val="0"/>
-          <w:numId w:val="56"/>
+          <w:numId w:val="33"/>
         </w:numPr>
       </w:pPr>
       <w:r>
-        <w:lastRenderedPageBreak/>
-        <w:t>The convention for channel number in any part of the notebook is, 1 for channel 1, 2 for channel 2 and so on</w:t>
-      </w:r>
-    </w:p>
-    <w:p/>
-    <w:p/>
+        <w:t>In the middle of the notebook, manually set “</w:t>
+      </w:r>
+      <w:r>
+        <w:t>offset_x_ch2vs3</w:t>
+      </w:r>
+      <w:r>
+        <w:t xml:space="preserve">” and </w:t>
+      </w:r>
+      <w:r>
+        <w:t>“</w:t>
+      </w:r>
+      <w:r>
+        <w:t>offset_</w:t>
+      </w:r>
+      <w:r>
+        <w:t>y</w:t>
+      </w:r>
+      <w:r>
+        <w:t>_ch2vs3</w:t>
+      </w:r>
+      <w:r>
+        <w:t xml:space="preserve">” </w:t>
+      </w:r>
+      <w:r>
+        <w:t xml:space="preserve">based on the offset you observe in </w:t>
+      </w:r>
+      <w:r>
+        <w:t>Fiji or Napari between channel 2 and channel 3</w:t>
+      </w:r>
+      <w:r>
+        <w:t xml:space="preserve">. </w:t>
+      </w:r>
+      <w:r>
+        <w:t>o</w:t>
+      </w:r>
+      <w:r>
+        <w:t>r:</w:t>
+      </w:r>
+    </w:p>
+    <w:p>
+      <w:pPr>
+        <w:pStyle w:val="ListParagraph"/>
+        <w:numPr>
+          <w:ilvl w:val="0"/>
+          <w:numId w:val="33"/>
+        </w:numPr>
+      </w:pPr>
+      <w:r>
+        <w:t xml:space="preserve">The end of the notebook will report the average offset between channels 2 and 3 (location of brightest pixel within the region), which you can use to manually set the offset values above. </w:t>
+      </w:r>
+    </w:p>
     <w:p>
       <w:pPr>
         <w:rPr>
@@ -2472,6 +2198,7 @@
           <w:sz w:val="32"/>
           <w:szCs w:val="32"/>
         </w:rPr>
+        <w:lastRenderedPageBreak/>
         <w:t xml:space="preserve">Step </w:t>
       </w:r>
       <w:r>
@@ -2499,7 +2226,13 @@
     </w:p>
     <w:p>
       <w:r>
-        <w:t>This step filters out tacks based on criteria like track length and intensity profile shape.</w:t>
+        <w:t>This step filters out t</w:t>
+      </w:r>
+      <w:r>
+        <w:t>r</w:t>
+      </w:r>
+      <w:r>
+        <w:t>acks based on criteria like track length and intensity profile shape.</w:t>
       </w:r>
     </w:p>
     <w:p/>
@@ -2515,15 +2248,7 @@
         <w:t xml:space="preserve">Open </w:t>
       </w:r>
       <w:r>
-        <w:t xml:space="preserve">Final =&gt; </w:t>
-      </w:r>
-      <w:proofErr w:type="spellStart"/>
-      <w:r>
-        <w:t>Jupyter_Notebooks</w:t>
-      </w:r>
-      <w:proofErr w:type="spellEnd"/>
-      <w:r>
-        <w:t xml:space="preserve"> =&gt; 05.filtering_tracks.ipynb</w:t>
+        <w:t>Final =&gt; Jupyter_Notebooks =&gt; 05.filtering_tracks.ipynb</w:t>
       </w:r>
     </w:p>
     <w:p>
@@ -2566,15 +2291,10 @@
         </w:numPr>
       </w:pPr>
       <w:r>
-        <w:t xml:space="preserve">Tracks with short length </w:t>
-      </w:r>
-      <w:proofErr w:type="spellStart"/>
-      <w:r>
-        <w:t>i.e</w:t>
-      </w:r>
-      <w:proofErr w:type="spellEnd"/>
-      <w:r>
-        <w:t xml:space="preserve"> 3 are dropped </w:t>
+        <w:t>Tracks with short length are dropped</w:t>
+      </w:r>
+      <w:r>
+        <w:t>, determined by “threshold_length” (in frames)</w:t>
       </w:r>
     </w:p>
     <w:p>
@@ -2586,25 +2306,16 @@
         </w:numPr>
       </w:pPr>
       <w:r>
-        <w:t xml:space="preserve">Tracks with </w:t>
-      </w:r>
-      <w:r>
-        <w:t>clathrin</w:t>
-      </w:r>
-      <w:r>
-        <w:t xml:space="preserve">, </w:t>
-      </w:r>
-      <w:r>
-        <w:t>dynamin</w:t>
-      </w:r>
-      <w:r>
-        <w:t xml:space="preserve"> or </w:t>
-      </w:r>
-      <w:r>
-        <w:t>actin</w:t>
-      </w:r>
-      <w:r>
-        <w:t xml:space="preserve"> peak in the first frame are dropped</w:t>
+        <w:t xml:space="preserve">Tracks with an intensity peak in the first </w:t>
+      </w:r>
+      <w:r>
+        <w:t>time points</w:t>
+      </w:r>
+      <w:r>
+        <w:t xml:space="preserve"> are dropped</w:t>
+      </w:r>
+      <w:r>
+        <w:t>, determined by “peak_cutoff” (in frames)</w:t>
       </w:r>
     </w:p>
     <w:p>
@@ -2616,42 +2327,6 @@
         </w:numPr>
       </w:pPr>
       <w:r>
-        <w:t xml:space="preserve">Tracks with </w:t>
-      </w:r>
-      <w:r>
-        <w:t xml:space="preserve">clathrin, dynamin or actin </w:t>
-      </w:r>
-      <w:r>
-        <w:t>peak in the last frame are dropped</w:t>
-      </w:r>
-    </w:p>
-    <w:p>
-      <w:pPr>
-        <w:pStyle w:val="ListParagraph"/>
-        <w:numPr>
-          <w:ilvl w:val="0"/>
-          <w:numId w:val="54"/>
-        </w:numPr>
-      </w:pPr>
-      <w:r>
-        <w:t xml:space="preserve">Tracks with </w:t>
-      </w:r>
-      <w:r>
-        <w:t xml:space="preserve">clathrin, dynamin or actin </w:t>
-      </w:r>
-      <w:r>
-        <w:t xml:space="preserve">peak in the first three frames are dropped </w:t>
-      </w:r>
-    </w:p>
-    <w:p>
-      <w:pPr>
-        <w:pStyle w:val="ListParagraph"/>
-        <w:numPr>
-          <w:ilvl w:val="0"/>
-          <w:numId w:val="54"/>
-        </w:numPr>
-      </w:pPr>
-      <w:r>
         <w:t>Tracks starting at frame 1 or ending at the last frame (incomplete tracks)</w:t>
       </w:r>
     </w:p>
@@ -2661,6 +2336,45 @@
         <w:ind w:left="1080"/>
       </w:pPr>
     </w:p>
+    <w:p>
+      <w:r>
+        <w:t xml:space="preserve">Each track is assessed </w:t>
+      </w:r>
+      <w:r>
+        <w:t xml:space="preserve">whether </w:t>
+      </w:r>
+      <w:r>
+        <w:t>there is</w:t>
+      </w:r>
+      <w:r>
+        <w:t xml:space="preserve"> </w:t>
+      </w:r>
+      <w:r>
+        <w:t>signal</w:t>
+      </w:r>
+      <w:r>
+        <w:t xml:space="preserve"> </w:t>
+      </w:r>
+      <w:r>
+        <w:t>for</w:t>
+      </w:r>
+      <w:r>
+        <w:t xml:space="preserve"> each channel</w:t>
+      </w:r>
+      <w:r>
+        <w:t>, based on the the</w:t>
+      </w:r>
+      <w:r>
+        <w:t xml:space="preserve"> threshold value</w:t>
+      </w:r>
+      <w:r>
+        <w:t>s that</w:t>
+      </w:r>
+      <w:r>
+        <w:t xml:space="preserve"> you set. </w:t>
+      </w:r>
+    </w:p>
+    <w:p/>
     <w:p>
       <w:r>
         <w:t xml:space="preserve">In the end </w:t>
@@ -2681,10 +2395,10 @@
         </w:numPr>
       </w:pPr>
       <w:r>
-        <w:t>Clathrin</w:t>
-      </w:r>
-      <w:r>
-        <w:t xml:space="preserve"> and Dynamin positive</w:t>
+        <w:t>Channel 3 + 2</w:t>
+      </w:r>
+      <w:r>
+        <w:t xml:space="preserve"> positive</w:t>
       </w:r>
     </w:p>
     <w:p>
@@ -2696,7 +2410,10 @@
         </w:numPr>
       </w:pPr>
       <w:r>
-        <w:t xml:space="preserve">Clathrin and Actin positive </w:t>
+        <w:t>Channel 3 + 1</w:t>
+      </w:r>
+      <w:r>
+        <w:t xml:space="preserve"> positive </w:t>
       </w:r>
     </w:p>
     <w:p>
@@ -2708,27 +2425,49 @@
         </w:numPr>
       </w:pPr>
       <w:r>
-        <w:t xml:space="preserve">Clathrin, Dynamin and Actin positive </w:t>
+        <w:t>All three channels</w:t>
+      </w:r>
+      <w:r>
+        <w:t xml:space="preserve"> positive </w:t>
       </w:r>
     </w:p>
     <w:p/>
     <w:p>
       <w:r>
-        <w:t xml:space="preserve">Tracks are assigned apical, basal or lateral part of the membrane based on the value of </w:t>
-      </w:r>
-      <w:proofErr w:type="spellStart"/>
-      <w:r>
-        <w:t>mean_z</w:t>
-      </w:r>
-      <w:proofErr w:type="spellEnd"/>
-      <w:r>
-        <w:t xml:space="preserve"> </w:t>
+        <w:t>Optionally, t</w:t>
+      </w:r>
+      <w:r>
+        <w:t>racks are assigned apical, basal or lateral part of the membrane based on the value of mean_z</w:t>
+      </w:r>
+      <w:r>
+        <w:t>.</w:t>
       </w:r>
     </w:p>
     <w:p/>
     <w:p>
       <w:r>
-        <w:t xml:space="preserve">You could filter based on additional criteria based on the following list: </w:t>
+        <w:t>You could</w:t>
+      </w:r>
+      <w:r>
+        <w:t xml:space="preserve"> also</w:t>
+      </w:r>
+      <w:r>
+        <w:t xml:space="preserve"> add</w:t>
+      </w:r>
+      <w:r>
+        <w:t xml:space="preserve"> filter</w:t>
+      </w:r>
+      <w:r>
+        <w:t>s</w:t>
+      </w:r>
+      <w:r>
+        <w:t xml:space="preserve"> based on additional criteria </w:t>
+      </w:r>
+      <w:r>
+        <w:t>in</w:t>
+      </w:r>
+      <w:r>
+        <w:t xml:space="preserve"> the following list: </w:t>
       </w:r>
     </w:p>
     <w:p/>
@@ -2740,11 +2479,9 @@
           <w:numId w:val="55"/>
         </w:numPr>
       </w:pPr>
-      <w:proofErr w:type="spellStart"/>
       <w:r>
         <w:t>Track_length</w:t>
       </w:r>
-      <w:proofErr w:type="spellEnd"/>
     </w:p>
     <w:p>
       <w:pPr>
@@ -2754,13 +2491,8 @@
           <w:numId w:val="55"/>
         </w:numPr>
       </w:pPr>
-      <w:proofErr w:type="spellStart"/>
-      <w:r>
-        <w:t>Track_start</w:t>
-      </w:r>
-      <w:proofErr w:type="spellEnd"/>
-      <w:r>
-        <w:t xml:space="preserve"> (frame number)</w:t>
+      <w:r>
+        <w:t>Track_start (frame number)</w:t>
       </w:r>
     </w:p>
     <w:p>
@@ -2771,13 +2503,8 @@
           <w:numId w:val="55"/>
         </w:numPr>
       </w:pPr>
-      <w:proofErr w:type="spellStart"/>
-      <w:r>
-        <w:t>Track_end</w:t>
-      </w:r>
-      <w:proofErr w:type="spellEnd"/>
-      <w:r>
-        <w:t xml:space="preserve"> (frame number)</w:t>
+      <w:r>
+        <w:t>Track_end (frame number)</w:t>
       </w:r>
     </w:p>
     <w:p>
@@ -2860,13 +2587,8 @@
           <w:numId w:val="55"/>
         </w:numPr>
       </w:pPr>
-      <w:proofErr w:type="spellStart"/>
-      <w:r>
-        <w:t>Mean_displacement</w:t>
-      </w:r>
-      <w:proofErr w:type="spellEnd"/>
-      <w:r>
-        <w:t xml:space="preserve"> </w:t>
+      <w:r>
+        <w:t xml:space="preserve">Mean_displacement </w:t>
       </w:r>
     </w:p>
     <w:p>
@@ -2877,11 +2599,9 @@
           <w:numId w:val="55"/>
         </w:numPr>
       </w:pPr>
-      <w:proofErr w:type="spellStart"/>
       <w:r>
         <w:t>Mean_z</w:t>
       </w:r>
-      <w:proofErr w:type="spellEnd"/>
     </w:p>
     <w:p>
       <w:pPr>
@@ -2891,39 +2611,10 @@
           <w:numId w:val="55"/>
         </w:numPr>
       </w:pPr>
-      <w:proofErr w:type="spellStart"/>
-      <w:r>
-        <w:t>Mean_z_displacement</w:t>
-      </w:r>
-      <w:proofErr w:type="spellEnd"/>
-      <w:r>
-        <w:t xml:space="preserve"> </w:t>
-      </w:r>
-    </w:p>
-    <w:p/>
-    <w:p/>
-    <w:p>
-      <w:r>
-        <w:t xml:space="preserve">The output of this notebook is a </w:t>
-      </w:r>
-      <w:proofErr w:type="spellStart"/>
-      <w:r>
-        <w:t>dataframe</w:t>
-      </w:r>
-      <w:proofErr w:type="spellEnd"/>
-      <w:r>
-        <w:t xml:space="preserve"> which has the above information (types of </w:t>
-      </w:r>
-      <w:proofErr w:type="gramStart"/>
-      <w:r>
-        <w:t>track</w:t>
-      </w:r>
-      <w:proofErr w:type="gramEnd"/>
-      <w:r>
-        <w:t xml:space="preserve"> and the identified features) for each track. </w:t>
-      </w:r>
-    </w:p>
-    <w:p/>
+      <w:r>
+        <w:t xml:space="preserve">Mean_z_displacement </w:t>
+      </w:r>
+    </w:p>
     <w:p/>
     <w:p>
       <w:pPr>
@@ -2964,7 +2655,7 @@
     </w:p>
     <w:p>
       <w:r>
-        <w:t xml:space="preserve">In this part of the pipeline intensity over time plots are developed to give user an idea of how individual tracks are behaving and how they behave on average. </w:t>
+        <w:t xml:space="preserve">Here we plot intensity over time for tracks, individually and in lifetime cohorts (tracks of similar lifetime). </w:t>
       </w:r>
     </w:p>
     <w:p/>
@@ -2977,36 +2668,30 @@
         </w:numPr>
       </w:pPr>
       <w:r>
+        <w:lastRenderedPageBreak/>
         <w:t xml:space="preserve">Open: </w:t>
       </w:r>
       <w:r>
-        <w:t xml:space="preserve">Final =&gt; </w:t>
-      </w:r>
-      <w:proofErr w:type="spellStart"/>
-      <w:r>
-        <w:t>Jupyter_Notebooks</w:t>
-      </w:r>
-      <w:proofErr w:type="spellEnd"/>
-      <w:r>
-        <w:t xml:space="preserve"> =&gt; 06.intensity_time_plots.ipynb</w:t>
+        <w:t>Final =&gt; Jupyter_Notebooks =&gt; 06.intensity_time_plots.ipynb</w:t>
       </w:r>
     </w:p>
     <w:p/>
     <w:p>
       <w:r>
-        <w:t xml:space="preserve">This part takes two inputs: </w:t>
-      </w:r>
-    </w:p>
+        <w:t>Parameters to set:</w:t>
+      </w:r>
+    </w:p>
+    <w:p/>
     <w:p>
       <w:pPr>
         <w:pStyle w:val="ListParagraph"/>
         <w:numPr>
           <w:ilvl w:val="0"/>
-          <w:numId w:val="57"/>
+          <w:numId w:val="33"/>
         </w:numPr>
       </w:pPr>
       <w:r>
-        <w:t xml:space="preserve">The valid tracks obtained from the previous step after filtering </w:t>
+        <w:t>Background_channel_x: intensity value that counts as background for each channel (will be subtracted from most intensity measurements)</w:t>
       </w:r>
     </w:p>
     <w:p>
@@ -3014,33 +2699,115 @@
         <w:pStyle w:val="ListParagraph"/>
         <w:numPr>
           <w:ilvl w:val="0"/>
-          <w:numId w:val="57"/>
+          <w:numId w:val="33"/>
         </w:numPr>
       </w:pPr>
       <w:r>
-        <w:t xml:space="preserve">The </w:t>
-      </w:r>
-      <w:proofErr w:type="spellStart"/>
-      <w:r>
-        <w:t>dataframe</w:t>
-      </w:r>
-      <w:proofErr w:type="spellEnd"/>
-      <w:r>
-        <w:t xml:space="preserve"> obtained from step 6</w:t>
-      </w:r>
-    </w:p>
-    <w:p/>
-    <w:p>
-      <w:r>
-        <w:t xml:space="preserve">Both of these </w:t>
-      </w:r>
-      <w:proofErr w:type="spellStart"/>
-      <w:r>
-        <w:t>dataframes</w:t>
-      </w:r>
-      <w:proofErr w:type="spellEnd"/>
-      <w:r>
-        <w:t xml:space="preserve"> are used together for plotting purposes. </w:t>
+        <w:t>Framerate_msec: time between frames, in milliseconds</w:t>
+      </w:r>
+    </w:p>
+    <w:p>
+      <w:pPr>
+        <w:pStyle w:val="ListParagraph"/>
+        <w:numPr>
+          <w:ilvl w:val="0"/>
+          <w:numId w:val="33"/>
+        </w:numPr>
+      </w:pPr>
+      <w:r>
+        <w:t>Protein names (to label plots)</w:t>
+      </w:r>
+    </w:p>
+    <w:p>
+      <w:pPr>
+        <w:pStyle w:val="ListParagraph"/>
+        <w:numPr>
+          <w:ilvl w:val="0"/>
+          <w:numId w:val="33"/>
+        </w:numPr>
+      </w:pPr>
+      <w:r>
+        <w:t>Value_to_plot: this intensity value will be plotted, calculated from regions around tracked coordinates. Options:</w:t>
+      </w:r>
+    </w:p>
+    <w:p>
+      <w:pPr>
+        <w:pStyle w:val="ListParagraph"/>
+        <w:numPr>
+          <w:ilvl w:val="1"/>
+          <w:numId w:val="33"/>
+        </w:numPr>
+      </w:pPr>
+      <w:r>
+        <w:t>voxel_sum_adjusted (default): background-subtracted sum intensity</w:t>
+      </w:r>
+    </w:p>
+    <w:p>
+      <w:pPr>
+        <w:pStyle w:val="ListParagraph"/>
+        <w:numPr>
+          <w:ilvl w:val="1"/>
+          <w:numId w:val="33"/>
+        </w:numPr>
+      </w:pPr>
+      <w:r>
+        <w:t>voxel_sum: sum intensity</w:t>
+      </w:r>
+    </w:p>
+    <w:p>
+      <w:pPr>
+        <w:pStyle w:val="ListParagraph"/>
+        <w:numPr>
+          <w:ilvl w:val="1"/>
+          <w:numId w:val="33"/>
+        </w:numPr>
+      </w:pPr>
+      <w:r>
+        <w:t>peak_mean: mean intensity</w:t>
+      </w:r>
+    </w:p>
+    <w:p>
+      <w:pPr>
+        <w:pStyle w:val="ListParagraph"/>
+        <w:numPr>
+          <w:ilvl w:val="1"/>
+          <w:numId w:val="33"/>
+        </w:numPr>
+      </w:pPr>
+      <w:r>
+        <w:t>peak_max: max intensity</w:t>
+      </w:r>
+    </w:p>
+    <w:p>
+      <w:pPr>
+        <w:pStyle w:val="ListParagraph"/>
+        <w:numPr>
+          <w:ilvl w:val="0"/>
+          <w:numId w:val="33"/>
+        </w:numPr>
+      </w:pPr>
+      <w:r>
+        <w:t>region_to_plot: which region (apical, basal, lateral, etc) to plot (default: all)</w:t>
+      </w:r>
+    </w:p>
+    <w:p>
+      <w:pPr>
+        <w:pStyle w:val="ListParagraph"/>
+        <w:numPr>
+          <w:ilvl w:val="0"/>
+          <w:numId w:val="33"/>
+        </w:numPr>
+      </w:pPr>
+      <w:r>
+        <w:t xml:space="preserve">Channels_to_plot: choose which tracks to </w:t>
+      </w:r>
+      <w:proofErr w:type="gramStart"/>
+      <w:r>
+        <w:t>plot:</w:t>
+      </w:r>
+      <w:proofErr w:type="gramEnd"/>
+      <w:r>
+        <w:t xml:space="preserve"> positive for three channels (default) versus two specific channels, etc.</w:t>
       </w:r>
     </w:p>
     <w:p/>
@@ -3059,7 +2826,13 @@
         </w:numPr>
       </w:pPr>
       <w:r>
-        <w:t xml:space="preserve">Subplots (64 tracks) of ranges of different lengths grouped together and plotted </w:t>
+        <w:t xml:space="preserve">Subplots of </w:t>
+      </w:r>
+      <w:r>
+        <w:t>individual tracks (optionally grouped by lifetime)</w:t>
+      </w:r>
+      <w:r>
+        <w:t xml:space="preserve"> </w:t>
       </w:r>
     </w:p>
     <w:p>
@@ -3071,15 +2844,22 @@
         </w:numPr>
       </w:pPr>
       <w:r>
-        <w:t xml:space="preserve">Averaged plots of either two or three channels aligned by the peak frame of the last channel </w:t>
+        <w:t xml:space="preserve">Averaged plots aligned by the peak frame of </w:t>
+      </w:r>
+      <w:r>
+        <w:t>one</w:t>
+      </w:r>
+      <w:r>
+        <w:t xml:space="preserve"> channel </w:t>
+      </w:r>
+      <w:r>
+        <w:t>(default: channel 2)</w:t>
+      </w:r>
+      <w:r>
+        <w:t xml:space="preserve"> and split into lifetime cohorts</w:t>
       </w:r>
     </w:p>
     <w:p/>
-    <w:p>
-      <w:r>
-        <w:t xml:space="preserve">This notebook majorly gives an idea about how tracks behave when different proteins are involved. </w:t>
-      </w:r>
-    </w:p>
     <w:p/>
     <w:p>
       <w:pPr>
@@ -3196,15 +2976,7 @@
     <w:p/>
     <w:p>
       <w:r>
-        <w:t xml:space="preserve">Final =&gt; </w:t>
-      </w:r>
-      <w:proofErr w:type="spellStart"/>
-      <w:r>
-        <w:t>multipage_dashboard</w:t>
-      </w:r>
-      <w:proofErr w:type="spellEnd"/>
-      <w:r>
-        <w:t xml:space="preserve"> =&gt; app.py </w:t>
+        <w:t xml:space="preserve">Final =&gt; multipage_dashboard =&gt; app.py </w:t>
       </w:r>
     </w:p>
     <w:p/>
@@ -3216,21 +2988,12 @@
     <w:p/>
     <w:p>
       <w:r>
-        <w:t xml:space="preserve">Final =&gt; </w:t>
-      </w:r>
-      <w:proofErr w:type="spellStart"/>
-      <w:r>
-        <w:t>multipage_dashbpard</w:t>
-      </w:r>
-      <w:proofErr w:type="spellEnd"/>
-      <w:r>
-        <w:t xml:space="preserve"> =&gt; pages =&gt; home.py &amp; demo_page.py </w:t>
+        <w:t xml:space="preserve">Final =&gt; multipage_dashbpard =&gt; pages =&gt; home.py &amp; demo_page.py </w:t>
       </w:r>
     </w:p>
     <w:p/>
     <w:p>
       <w:r>
-        <w:lastRenderedPageBreak/>
         <w:t>This part takes three inputs</w:t>
       </w:r>
     </w:p>
@@ -3243,15 +3006,7 @@
         </w:numPr>
       </w:pPr>
       <w:r>
-        <w:t xml:space="preserve">The main tracking </w:t>
-      </w:r>
-      <w:proofErr w:type="spellStart"/>
-      <w:r>
-        <w:t>dataframe</w:t>
-      </w:r>
-      <w:proofErr w:type="spellEnd"/>
-      <w:r>
-        <w:t xml:space="preserve"> which contains information on all of the tracks </w:t>
+        <w:t xml:space="preserve">The main tracking dataframe which contains information on all of the tracks </w:t>
       </w:r>
     </w:p>
     <w:p>
@@ -3263,15 +3018,7 @@
         </w:numPr>
       </w:pPr>
       <w:r>
-        <w:t xml:space="preserve">The filtered tracking </w:t>
-      </w:r>
-      <w:proofErr w:type="spellStart"/>
-      <w:r>
-        <w:t>dataframe</w:t>
-      </w:r>
-      <w:proofErr w:type="spellEnd"/>
-      <w:r>
-        <w:t xml:space="preserve"> generated from the 05.filtering_tracks.ipynb</w:t>
+        <w:t>The filtered tracking dataframe generated from the 05.filtering_tracks.ipynb</w:t>
       </w:r>
     </w:p>
     <w:p>
@@ -3283,15 +3030,7 @@
         </w:numPr>
       </w:pPr>
       <w:r>
-        <w:t xml:space="preserve">The </w:t>
-      </w:r>
-      <w:proofErr w:type="spellStart"/>
-      <w:r>
-        <w:t>zarr</w:t>
-      </w:r>
-      <w:proofErr w:type="spellEnd"/>
-      <w:r>
-        <w:t xml:space="preserve"> file for the raw movie </w:t>
+        <w:t xml:space="preserve">The zarr file for the raw movie </w:t>
       </w:r>
     </w:p>
     <w:p/>
@@ -3434,35 +3173,14 @@
     <w:p/>
     <w:p>
       <w:r>
-        <w:t xml:space="preserve">A tutorial to the relevant functions of </w:t>
-      </w:r>
-      <w:proofErr w:type="spellStart"/>
-      <w:r>
-        <w:t>Napari</w:t>
-      </w:r>
-      <w:proofErr w:type="spellEnd"/>
-      <w:r>
-        <w:t xml:space="preserve"> is included and could be found in: </w:t>
+        <w:t xml:space="preserve">A tutorial to the relevant functions of Napari is included and could be found in: </w:t>
       </w:r>
     </w:p>
     <w:p/>
     <w:p>
       <w:r>
-        <w:t xml:space="preserve">Final =&gt; </w:t>
-      </w:r>
-      <w:proofErr w:type="spellStart"/>
-      <w:r>
-        <w:t>Napari</w:t>
-      </w:r>
-      <w:proofErr w:type="spellEnd"/>
-      <w:r>
-        <w:t xml:space="preserve"> Tutorial =&gt; </w:t>
-      </w:r>
-      <w:proofErr w:type="spellStart"/>
-      <w:r>
-        <w:t>Tutorial.ipynb</w:t>
-      </w:r>
-      <w:proofErr w:type="spellEnd"/>
+        <w:t>Final =&gt; Napari Tutorial =&gt; Tutorial.ipynb</w:t>
+      </w:r>
     </w:p>
     <w:p/>
     <w:p>
@@ -3479,15 +3197,7 @@
     <w:p/>
     <w:p>
       <w:r>
-        <w:t xml:space="preserve">Final =&gt; </w:t>
-      </w:r>
-      <w:proofErr w:type="spellStart"/>
-      <w:r>
-        <w:t>src</w:t>
-      </w:r>
-      <w:proofErr w:type="spellEnd"/>
-      <w:r>
-        <w:t xml:space="preserve"> </w:t>
+        <w:t xml:space="preserve">Final =&gt; src </w:t>
       </w:r>
     </w:p>
     <w:p/>

</xml_diff>

<commit_message>
v1 of image analysis pipeline doc
</commit_message>
<xml_diff>
--- a/Image Analysis Pipeline Explained.docx
+++ b/Image Analysis Pipeline Explained.docx
@@ -70,11 +70,19 @@
         <w:t xml:space="preserve"> </w:t>
       </w:r>
       <w:hyperlink r:id="rId5" w:history="1">
+        <w:proofErr w:type="spellStart"/>
         <w:r>
           <w:rPr>
             <w:rStyle w:val="Hyperlink"/>
           </w:rPr>
-          <w:t>Jupyter Notebooks</w:t>
+          <w:t>Jupyter</w:t>
+        </w:r>
+        <w:proofErr w:type="spellEnd"/>
+        <w:r>
+          <w:rPr>
+            <w:rStyle w:val="Hyperlink"/>
+          </w:rPr>
+          <w:t xml:space="preserve"> Notebooks</w:t>
         </w:r>
       </w:hyperlink>
       <w:r>
@@ -145,7 +153,25 @@
           <w:szCs w:val="32"/>
           <w:u w:val="single"/>
         </w:rPr>
-        <w:t xml:space="preserve"> from Github and setting up the </w:t>
+        <w:t xml:space="preserve"> from </w:t>
+      </w:r>
+      <w:proofErr w:type="spellStart"/>
+      <w:r>
+        <w:rPr>
+          <w:sz w:val="32"/>
+          <w:szCs w:val="32"/>
+          <w:u w:val="single"/>
+        </w:rPr>
+        <w:t>Github</w:t>
+      </w:r>
+      <w:proofErr w:type="spellEnd"/>
+      <w:r>
+        <w:rPr>
+          <w:sz w:val="32"/>
+          <w:szCs w:val="32"/>
+          <w:u w:val="single"/>
+        </w:rPr>
+        <w:t xml:space="preserve"> and setting up the </w:t>
       </w:r>
       <w:r>
         <w:rPr>
@@ -184,12 +210,14 @@
         <w:t xml:space="preserve">Install </w:t>
       </w:r>
       <w:hyperlink r:id="rId7" w:history="1">
+        <w:proofErr w:type="spellStart"/>
         <w:r>
           <w:rPr>
             <w:rStyle w:val="Hyperlink"/>
           </w:rPr>
           <w:t>conda</w:t>
         </w:r>
+        <w:proofErr w:type="spellEnd"/>
       </w:hyperlink>
       <w:r>
         <w:t xml:space="preserve"> and </w:t>
@@ -268,8 +296,21 @@
           <w:numId w:val="12"/>
         </w:numPr>
       </w:pPr>
-      <w:r>
-        <w:t>conda create --name cme_pipeline python==3.10</w:t>
+      <w:proofErr w:type="spellStart"/>
+      <w:r>
+        <w:t>conda</w:t>
+      </w:r>
+      <w:proofErr w:type="spellEnd"/>
+      <w:r>
+        <w:t xml:space="preserve"> create --name </w:t>
+      </w:r>
+      <w:proofErr w:type="spellStart"/>
+      <w:r>
+        <w:t>cme_pipeline</w:t>
+      </w:r>
+      <w:proofErr w:type="spellEnd"/>
+      <w:r>
+        <w:t xml:space="preserve"> python==3.10</w:t>
       </w:r>
     </w:p>
     <w:p>
@@ -280,8 +321,21 @@
           <w:numId w:val="12"/>
         </w:numPr>
       </w:pPr>
-      <w:r>
-        <w:t xml:space="preserve">conda activate cme_pipeline </w:t>
+      <w:proofErr w:type="spellStart"/>
+      <w:r>
+        <w:t>conda</w:t>
+      </w:r>
+      <w:proofErr w:type="spellEnd"/>
+      <w:r>
+        <w:t xml:space="preserve"> activate </w:t>
+      </w:r>
+      <w:proofErr w:type="spellStart"/>
+      <w:r>
+        <w:t>cme_pipeline</w:t>
+      </w:r>
+      <w:proofErr w:type="spellEnd"/>
+      <w:r>
+        <w:t xml:space="preserve"> </w:t>
       </w:r>
     </w:p>
     <w:p>
@@ -400,7 +454,23 @@
           <w:sz w:val="28"/>
           <w:szCs w:val="28"/>
         </w:rPr>
-        <w:t>This step is necessary if your movie isn’t already in zarr format.</w:t>
+        <w:t xml:space="preserve">This step is necessary if your movie isn’t already in </w:t>
+      </w:r>
+      <w:proofErr w:type="spellStart"/>
+      <w:r>
+        <w:rPr>
+          <w:sz w:val="28"/>
+          <w:szCs w:val="28"/>
+        </w:rPr>
+        <w:t>zarr</w:t>
+      </w:r>
+      <w:proofErr w:type="spellEnd"/>
+      <w:r>
+        <w:rPr>
+          <w:sz w:val="28"/>
+          <w:szCs w:val="28"/>
+        </w:rPr>
+        <w:t xml:space="preserve"> format.</w:t>
       </w:r>
     </w:p>
     <w:p>
@@ -437,14 +507,27 @@
       <w:r>
         <w:t xml:space="preserve">Final =&gt; </w:t>
       </w:r>
-      <w:r>
-        <w:t xml:space="preserve">movie_data </w:t>
+      <w:proofErr w:type="spellStart"/>
+      <w:r>
+        <w:t>movie_data</w:t>
+      </w:r>
+      <w:proofErr w:type="spellEnd"/>
+      <w:r>
+        <w:t xml:space="preserve"> </w:t>
       </w:r>
       <w:r>
         <w:t>=&gt;</w:t>
       </w:r>
       <w:r>
-        <w:t xml:space="preserve"> full_movie folder. Copy the file name.</w:t>
+        <w:t xml:space="preserve"> </w:t>
+      </w:r>
+      <w:proofErr w:type="spellStart"/>
+      <w:r>
+        <w:t>full_movie</w:t>
+      </w:r>
+      <w:proofErr w:type="spellEnd"/>
+      <w:r>
+        <w:t xml:space="preserve"> folder. Copy the file name.</w:t>
       </w:r>
     </w:p>
     <w:p>
@@ -465,22 +548,39 @@
       <w:r>
         <w:t xml:space="preserve">Type </w:t>
       </w:r>
+      <w:proofErr w:type="spellStart"/>
       <w:r>
         <w:rPr>
           <w:i/>
           <w:iCs/>
         </w:rPr>
-        <w:t>jupyter notebook</w:t>
-      </w:r>
+        <w:t>jupyter</w:t>
+      </w:r>
+      <w:proofErr w:type="spellEnd"/>
       <w:r>
         <w:rPr>
           <w:i/>
           <w:iCs/>
         </w:rPr>
+        <w:t xml:space="preserve"> notebook</w:t>
+      </w:r>
+      <w:r>
+        <w:rPr>
+          <w:i/>
+          <w:iCs/>
+        </w:rPr>
         <w:t xml:space="preserve"> </w:t>
       </w:r>
       <w:r>
-        <w:t>to open jupyter notebook.</w:t>
+        <w:t xml:space="preserve">to open </w:t>
+      </w:r>
+      <w:proofErr w:type="spellStart"/>
+      <w:r>
+        <w:t>jupyter</w:t>
+      </w:r>
+      <w:proofErr w:type="spellEnd"/>
+      <w:r>
+        <w:t xml:space="preserve"> notebook.</w:t>
       </w:r>
     </w:p>
     <w:p>
@@ -492,7 +592,15 @@
         </w:numPr>
       </w:pPr>
       <w:r>
-        <w:t xml:space="preserve">Open Final =&gt; Data Preparation =&gt; full_movie_to_zarr.ipynb </w:t>
+        <w:t xml:space="preserve">Open Final =&gt; Data Preparation =&gt; </w:t>
+      </w:r>
+      <w:proofErr w:type="spellStart"/>
+      <w:r>
+        <w:t>full_movie_to_zarr.ipynb</w:t>
+      </w:r>
+      <w:proofErr w:type="spellEnd"/>
+      <w:r>
+        <w:t xml:space="preserve"> </w:t>
       </w:r>
     </w:p>
     <w:p>
@@ -508,10 +616,34 @@
           <w:b/>
           <w:bCs/>
         </w:rPr>
-        <w:t>Change the file name (input_file_name = ) to the name of your movie file</w:t>
-      </w:r>
-      <w:r>
-        <w:t>. Click “Run all” in the “Cell” menu to run all the code in the cells. (Or type shift+enter to run through each cell sequentially.)</w:t>
+        <w:t>Change the file name (</w:t>
+      </w:r>
+      <w:proofErr w:type="spellStart"/>
+      <w:r>
+        <w:rPr>
+          <w:b/>
+          <w:bCs/>
+        </w:rPr>
+        <w:t>input_file_name</w:t>
+      </w:r>
+      <w:proofErr w:type="spellEnd"/>
+      <w:r>
+        <w:rPr>
+          <w:b/>
+          <w:bCs/>
+        </w:rPr>
+        <w:t xml:space="preserve"> = ) to the name of your movie file</w:t>
+      </w:r>
+      <w:r>
+        <w:t xml:space="preserve">. Click “Run all” in the “Cell” menu to run all the code in the cells. (Or type </w:t>
+      </w:r>
+      <w:proofErr w:type="spellStart"/>
+      <w:r>
+        <w:t>shift+enter</w:t>
+      </w:r>
+      <w:proofErr w:type="spellEnd"/>
+      <w:r>
+        <w:t xml:space="preserve"> to run through each cell sequentially.)</w:t>
       </w:r>
     </w:p>
     <w:p/>
@@ -579,7 +711,15 @@
         <w:t xml:space="preserve"> input</w:t>
       </w:r>
       <w:r>
-        <w:t xml:space="preserve"> for this notebook is a zarr file</w:t>
+        <w:t xml:space="preserve"> for this notebook is a </w:t>
+      </w:r>
+      <w:proofErr w:type="spellStart"/>
+      <w:r>
+        <w:t>zarr</w:t>
+      </w:r>
+      <w:proofErr w:type="spellEnd"/>
+      <w:r>
+        <w:t xml:space="preserve"> file</w:t>
       </w:r>
     </w:p>
     <w:p/>
@@ -592,10 +732,26 @@
         </w:numPr>
       </w:pPr>
       <w:r>
-        <w:t xml:space="preserve">In Jupyter notebook, open  </w:t>
-      </w:r>
-      <w:r>
-        <w:t>Final =&gt; Jupyter_Notebooks =&gt; 01.Big_data_detection_zarr_parallel.ipynb</w:t>
+        <w:t xml:space="preserve">In </w:t>
+      </w:r>
+      <w:proofErr w:type="spellStart"/>
+      <w:r>
+        <w:t>Jupyter</w:t>
+      </w:r>
+      <w:proofErr w:type="spellEnd"/>
+      <w:r>
+        <w:t xml:space="preserve"> notebook, open  </w:t>
+      </w:r>
+      <w:r>
+        <w:t xml:space="preserve">Final =&gt; </w:t>
+      </w:r>
+      <w:proofErr w:type="spellStart"/>
+      <w:r>
+        <w:t>Jupyter_Notebooks</w:t>
+      </w:r>
+      <w:proofErr w:type="spellEnd"/>
+      <w:r>
+        <w:t xml:space="preserve"> =&gt; 01.Big_data_detection_zarr_parallel.ipynb</w:t>
       </w:r>
     </w:p>
     <w:p/>
@@ -603,6 +759,7 @@
       <w:r>
         <w:t xml:space="preserve">You’ll be setting parameters for detecting the spots. The key parameters are </w:t>
       </w:r>
+      <w:proofErr w:type="spellStart"/>
       <w:r>
         <w:rPr>
           <w:b/>
@@ -610,6 +767,7 @@
         </w:rPr>
         <w:t>channel_to_detect</w:t>
       </w:r>
+      <w:proofErr w:type="spellEnd"/>
       <w:r>
         <w:t xml:space="preserve"> </w:t>
       </w:r>
@@ -623,6 +781,7 @@
         </w:rPr>
         <w:t xml:space="preserve"> </w:t>
       </w:r>
+      <w:proofErr w:type="spellStart"/>
       <w:r>
         <w:rPr>
           <w:b/>
@@ -630,6 +789,7 @@
         </w:rPr>
         <w:t>threshold_intensity</w:t>
       </w:r>
+      <w:proofErr w:type="spellEnd"/>
       <w:r>
         <w:t xml:space="preserve"> </w:t>
       </w:r>
@@ -643,12 +803,21 @@
           <w:numId w:val="41"/>
         </w:numPr>
       </w:pPr>
+      <w:proofErr w:type="spellStart"/>
       <w:r>
         <w:rPr>
           <w:b/>
           <w:bCs/>
         </w:rPr>
-        <w:t>channel_to_detect:</w:t>
+        <w:t>channel_to_detect</w:t>
+      </w:r>
+      <w:proofErr w:type="spellEnd"/>
+      <w:r>
+        <w:rPr>
+          <w:b/>
+          <w:bCs/>
+        </w:rPr>
+        <w:t>:</w:t>
       </w:r>
       <w:r>
         <w:t xml:space="preserve"> Which channel will be tracked? This should be the channel with the longest tracks (i.e. AP2). Options are channel 1, 2, or 3.</w:t>
@@ -663,12 +832,21 @@
           <w:numId w:val="41"/>
         </w:numPr>
       </w:pPr>
+      <w:proofErr w:type="spellStart"/>
       <w:r>
         <w:rPr>
           <w:b/>
           <w:bCs/>
         </w:rPr>
-        <w:t>threshold_intensity:</w:t>
+        <w:t>threshold_intensity</w:t>
+      </w:r>
+      <w:proofErr w:type="spellEnd"/>
+      <w:r>
+        <w:rPr>
+          <w:b/>
+          <w:bCs/>
+        </w:rPr>
+        <w:t>:</w:t>
       </w:r>
       <w:r>
         <w:t xml:space="preserve"> What intensity value distinguishes background from signal? </w:t>
@@ -679,7 +857,15 @@
       </w:r>
       <w:proofErr w:type="gramEnd"/>
       <w:r>
-        <w:t xml:space="preserve"> a frame of the movie in Fiji or napari (at the end of this notebook) and mouse over different pixels to figure out this threshold value.</w:t>
+        <w:t xml:space="preserve"> a frame of the movie in Fiji or </w:t>
+      </w:r>
+      <w:proofErr w:type="spellStart"/>
+      <w:r>
+        <w:t>napari</w:t>
+      </w:r>
+      <w:proofErr w:type="spellEnd"/>
+      <w:r>
+        <w:t xml:space="preserve"> (at the end of this notebook) and mouse over different pixels to figure out this threshold value.</w:t>
       </w:r>
     </w:p>
     <w:p/>
@@ -708,7 +894,23 @@
           <w:b/>
           <w:bCs/>
         </w:rPr>
-        <w:t>(n_jobs)</w:t>
+        <w:t>(</w:t>
+      </w:r>
+      <w:proofErr w:type="spellStart"/>
+      <w:r>
+        <w:rPr>
+          <w:b/>
+          <w:bCs/>
+        </w:rPr>
+        <w:t>n_jobs</w:t>
+      </w:r>
+      <w:proofErr w:type="spellEnd"/>
+      <w:r>
+        <w:rPr>
+          <w:b/>
+          <w:bCs/>
+        </w:rPr>
+        <w:t>)</w:t>
       </w:r>
       <w:r>
         <w:t xml:space="preserve"> </w:t>
@@ -729,7 +931,15 @@
         <w:t xml:space="preserve">Try the </w:t>
       </w:r>
       <w:r>
-        <w:t>default n_jobs = -1, this means it uses all cores – 1</w:t>
+        <w:t xml:space="preserve">default </w:t>
+      </w:r>
+      <w:proofErr w:type="spellStart"/>
+      <w:r>
+        <w:t>n_jobs</w:t>
+      </w:r>
+      <w:proofErr w:type="spellEnd"/>
+      <w:r>
+        <w:t xml:space="preserve"> = -1, this means it uses all cores – 1</w:t>
       </w:r>
       <w:r>
         <w:t>. If it slows down your computer too much, figure out how many CPUs are on your computer, and pick a number that is 75-80% of the total number of CPUs</w:t>
@@ -743,6 +953,7 @@
           <w:numId w:val="35"/>
         </w:numPr>
       </w:pPr>
+      <w:proofErr w:type="spellStart"/>
       <w:r>
         <w:rPr>
           <w:b/>
@@ -750,6 +961,7 @@
         </w:rPr>
         <w:t>sigma_estimations</w:t>
       </w:r>
+      <w:proofErr w:type="spellEnd"/>
       <w:r>
         <w:t xml:space="preserve"> are the expected radius of our spots </w:t>
       </w:r>
@@ -757,7 +969,31 @@
         <w:t>as</w:t>
       </w:r>
       <w:r>
-        <w:t xml:space="preserve"> [spread_in_z, spread_in_y, spread_in_x]</w:t>
+        <w:t xml:space="preserve"> [</w:t>
+      </w:r>
+      <w:proofErr w:type="spellStart"/>
+      <w:r>
+        <w:t>spread_in_z</w:t>
+      </w:r>
+      <w:proofErr w:type="spellEnd"/>
+      <w:r>
+        <w:t xml:space="preserve">, </w:t>
+      </w:r>
+      <w:proofErr w:type="spellStart"/>
+      <w:r>
+        <w:t>spread_in_y</w:t>
+      </w:r>
+      <w:proofErr w:type="spellEnd"/>
+      <w:r>
+        <w:t xml:space="preserve">, </w:t>
+      </w:r>
+      <w:proofErr w:type="spellStart"/>
+      <w:r>
+        <w:t>spread_in_x</w:t>
+      </w:r>
+      <w:proofErr w:type="spellEnd"/>
+      <w:r>
+        <w:t>]</w:t>
       </w:r>
     </w:p>
     <w:p>
@@ -768,6 +1004,7 @@
           <w:numId w:val="35"/>
         </w:numPr>
       </w:pPr>
+      <w:proofErr w:type="spellStart"/>
       <w:r>
         <w:rPr>
           <w:b/>
@@ -775,6 +1012,7 @@
         </w:rPr>
         <w:t>dist_between_spots</w:t>
       </w:r>
+      <w:proofErr w:type="spellEnd"/>
       <w:r>
         <w:t xml:space="preserve">: this distance divided by 2 is the minimum distance that should exist between spots in pixels. For </w:t>
       </w:r>
@@ -801,6 +1039,7 @@
           <w:numId w:val="35"/>
         </w:numPr>
       </w:pPr>
+      <w:proofErr w:type="spellStart"/>
       <w:r>
         <w:rPr>
           <w:b/>
@@ -808,6 +1047,7 @@
         </w:rPr>
         <w:t>all_frames</w:t>
       </w:r>
+      <w:proofErr w:type="spellEnd"/>
       <w:r>
         <w:rPr>
           <w:b/>
@@ -818,6 +1058,7 @@
       <w:r>
         <w:t xml:space="preserve">When initially optimizing, set this to false and set </w:t>
       </w:r>
+      <w:proofErr w:type="spellStart"/>
       <w:r>
         <w:rPr>
           <w:b/>
@@ -825,6 +1066,7 @@
         </w:rPr>
         <w:t>max_frames</w:t>
       </w:r>
+      <w:proofErr w:type="spellEnd"/>
       <w:r>
         <w:t xml:space="preserve"> to 2, </w:t>
       </w:r>
@@ -962,7 +1204,15 @@
         <w:t xml:space="preserve">: </w:t>
       </w:r>
       <w:r>
-        <w:t>if n_jobs = -1 slows your computer too much,</w:t>
+        <w:t xml:space="preserve">if </w:t>
+      </w:r>
+      <w:proofErr w:type="spellStart"/>
+      <w:r>
+        <w:t>n_jobs</w:t>
+      </w:r>
+      <w:proofErr w:type="spellEnd"/>
+      <w:r>
+        <w:t xml:space="preserve"> = -1 slows your computer too much,</w:t>
       </w:r>
       <w:r>
         <w:t xml:space="preserve"> </w:t>
@@ -981,7 +1231,15 @@
         </w:numPr>
       </w:pPr>
       <w:r>
-        <w:t>Per the notebook instructions, run the final cells to open up napari and compare the detections (in green) with the spots you see by eye (magenta)</w:t>
+        <w:t xml:space="preserve">Per the notebook instructions, run the final cells to open up </w:t>
+      </w:r>
+      <w:proofErr w:type="spellStart"/>
+      <w:r>
+        <w:t>napari</w:t>
+      </w:r>
+      <w:proofErr w:type="spellEnd"/>
+      <w:r>
+        <w:t xml:space="preserve"> and compare the detections (in green) with the spots you see by eye (magenta)</w:t>
       </w:r>
       <w:r>
         <w:t>, in 2D and 3D</w:t>
@@ -1097,7 +1355,15 @@
         </w:numPr>
       </w:pPr>
       <w:r>
-        <w:t xml:space="preserve">mouse over the spots in napari to get a sense for the intensity of the </w:t>
+        <w:t xml:space="preserve">mouse over the spots in </w:t>
+      </w:r>
+      <w:proofErr w:type="spellStart"/>
+      <w:r>
+        <w:t>napari</w:t>
+      </w:r>
+      <w:proofErr w:type="spellEnd"/>
+      <w:r>
+        <w:t xml:space="preserve"> to get a sense for the intensity of the </w:t>
       </w:r>
       <w:proofErr w:type="gramStart"/>
       <w:r>
@@ -1105,7 +1371,15 @@
       </w:r>
       <w:proofErr w:type="gramEnd"/>
       <w:r>
-        <w:t xml:space="preserve"> vs background - use the threshold distinguishing spots from background as spot_intensity </w:t>
+        <w:t xml:space="preserve"> vs background - use the threshold distinguishing spots from background as </w:t>
+      </w:r>
+      <w:proofErr w:type="spellStart"/>
+      <w:r>
+        <w:t>spot_intensity</w:t>
+      </w:r>
+      <w:proofErr w:type="spellEnd"/>
+      <w:r>
+        <w:t xml:space="preserve"> </w:t>
       </w:r>
     </w:p>
     <w:p>
@@ -1117,7 +1391,31 @@
         </w:numPr>
       </w:pPr>
       <w:r>
-        <w:t>vary the dist_between_spots: if the detections are at a higher density than the visible spots, increase the dist_between_spots. And vice versa, if you see spots at a higher density than detections, lower the dist_between_spots.</w:t>
+        <w:t xml:space="preserve">vary the </w:t>
+      </w:r>
+      <w:proofErr w:type="spellStart"/>
+      <w:r>
+        <w:t>dist_between_spots</w:t>
+      </w:r>
+      <w:proofErr w:type="spellEnd"/>
+      <w:r>
+        <w:t xml:space="preserve">: if the detections are at a higher density than the visible spots, increase the </w:t>
+      </w:r>
+      <w:proofErr w:type="spellStart"/>
+      <w:r>
+        <w:t>dist_between_spots</w:t>
+      </w:r>
+      <w:proofErr w:type="spellEnd"/>
+      <w:r>
+        <w:t xml:space="preserve">. And vice versa, if you see spots at a higher density than detections, lower the </w:t>
+      </w:r>
+      <w:proofErr w:type="spellStart"/>
+      <w:r>
+        <w:t>dist_between_spots</w:t>
+      </w:r>
+      <w:proofErr w:type="spellEnd"/>
+      <w:r>
+        <w:t>.</w:t>
       </w:r>
     </w:p>
     <w:p>
@@ -1129,7 +1427,15 @@
         </w:numPr>
       </w:pPr>
       <w:r>
-        <w:t>If the detections are missing larger or smaller spots you can try increasing or decreasing the sigma_estimations.</w:t>
+        <w:t xml:space="preserve">If the detections are missing larger or smaller spots you can try increasing or decreasing the </w:t>
+      </w:r>
+      <w:proofErr w:type="spellStart"/>
+      <w:r>
+        <w:t>sigma_estimations</w:t>
+      </w:r>
+      <w:proofErr w:type="spellEnd"/>
+      <w:r>
+        <w:t>.</w:t>
       </w:r>
     </w:p>
     <w:p/>
@@ -1209,7 +1515,15 @@
         <w:t xml:space="preserve">Open: </w:t>
       </w:r>
       <w:r>
-        <w:t>Final =&gt; Jupyter_Notebooks =&gt; 02.Filtering_spots.ipynb</w:t>
+        <w:t xml:space="preserve">Final =&gt; </w:t>
+      </w:r>
+      <w:proofErr w:type="spellStart"/>
+      <w:r>
+        <w:t>Jupyter_Notebooks</w:t>
+      </w:r>
+      <w:proofErr w:type="spellEnd"/>
+      <w:r>
+        <w:t xml:space="preserve"> =&gt; 02.Filtering_spots.ipynb</w:t>
       </w:r>
     </w:p>
     <w:p/>
@@ -1238,7 +1552,15 @@
         <w:t>in</w:t>
       </w:r>
       <w:r>
-        <w:t xml:space="preserve"> z,y,x. Spots with very high values may be dropped. </w:t>
+        <w:t xml:space="preserve"> </w:t>
+      </w:r>
+      <w:proofErr w:type="spellStart"/>
+      <w:r>
+        <w:t>z,y,x</w:t>
+      </w:r>
+      <w:proofErr w:type="spellEnd"/>
+      <w:r>
+        <w:t xml:space="preserve">. Spots with very high values may be dropped. </w:t>
       </w:r>
     </w:p>
     <w:p>
@@ -1260,7 +1582,15 @@
         <w:ind w:left="360"/>
       </w:pPr>
       <w:r>
-        <w:t xml:space="preserve">Detection quality: The error between the initial guess of the spot location (from peaklocalmax) and size, compared to the value fitted by a Gaussian. </w:t>
+        <w:t xml:space="preserve">Detection quality: The error between the initial guess of the spot location (from </w:t>
+      </w:r>
+      <w:proofErr w:type="spellStart"/>
+      <w:r>
+        <w:t>peaklocalmax</w:t>
+      </w:r>
+      <w:proofErr w:type="spellEnd"/>
+      <w:r>
+        <w:t xml:space="preserve">) and size, compared to the value fitted by a Gaussian. </w:t>
       </w:r>
     </w:p>
     <w:p/>
@@ -1405,7 +1735,15 @@
         </w:numPr>
       </w:pPr>
       <w:r>
-        <w:t xml:space="preserve">At the end of the notebook, open the movie + detections in Napari and visually inspect </w:t>
+        <w:t xml:space="preserve">At the end of the notebook, open the movie + detections in </w:t>
+      </w:r>
+      <w:proofErr w:type="spellStart"/>
+      <w:r>
+        <w:t>Napari</w:t>
+      </w:r>
+      <w:proofErr w:type="spellEnd"/>
+      <w:r>
+        <w:t xml:space="preserve"> and visually inspect </w:t>
       </w:r>
       <w:r>
         <w:t>the quality of the filters</w:t>
@@ -1426,7 +1764,23 @@
           <w:b/>
           <w:bCs/>
         </w:rPr>
-        <w:t>The goal is for the green spots to circle true spots, and the red-ish spots to circle noise</w:t>
+        <w:t>The goal is for the green spots to circle true spots, and the red-</w:t>
+      </w:r>
+      <w:proofErr w:type="spellStart"/>
+      <w:r>
+        <w:rPr>
+          <w:b/>
+          <w:bCs/>
+        </w:rPr>
+        <w:t>ish</w:t>
+      </w:r>
+      <w:proofErr w:type="spellEnd"/>
+      <w:r>
+        <w:rPr>
+          <w:b/>
+          <w:bCs/>
+        </w:rPr>
+        <w:t xml:space="preserve"> spots to circle noise</w:t>
       </w:r>
     </w:p>
     <w:p>
@@ -1582,7 +1936,15 @@
     <w:p/>
     <w:p>
       <w:r>
-        <w:t xml:space="preserve">This part of the pipeline uses Laptrack algorithm to connect detected spots over time.  </w:t>
+        <w:t xml:space="preserve">This part of the pipeline uses </w:t>
+      </w:r>
+      <w:proofErr w:type="spellStart"/>
+      <w:r>
+        <w:t>Laptrack</w:t>
+      </w:r>
+      <w:proofErr w:type="spellEnd"/>
+      <w:r>
+        <w:t xml:space="preserve"> algorithm to connect detected spots over time.  </w:t>
       </w:r>
     </w:p>
     <w:p>
@@ -1602,7 +1964,23 @@
         </w:numPr>
       </w:pPr>
       <w:r>
-        <w:t>In Jupyter notebook, open Final =&gt; Jupyter_Notebooks =&gt; 03.cleaned_spots_c3_tracking.ipynb</w:t>
+        <w:t xml:space="preserve">In </w:t>
+      </w:r>
+      <w:proofErr w:type="spellStart"/>
+      <w:r>
+        <w:t>Jupyter</w:t>
+      </w:r>
+      <w:proofErr w:type="spellEnd"/>
+      <w:r>
+        <w:t xml:space="preserve"> notebook, open Final =&gt; </w:t>
+      </w:r>
+      <w:proofErr w:type="spellStart"/>
+      <w:r>
+        <w:t>Jupyter_Notebooks</w:t>
+      </w:r>
+      <w:proofErr w:type="spellEnd"/>
+      <w:r>
+        <w:t xml:space="preserve"> =&gt; 03.cleaned_spots_c3_tracking.ipynb</w:t>
       </w:r>
     </w:p>
     <w:p>
@@ -1614,7 +1992,15 @@
         </w:numPr>
       </w:pPr>
       <w:r>
-        <w:t>Try running the entire notebook, and then open the two napari windows</w:t>
+        <w:t xml:space="preserve">Try running the entire notebook, and then open the two </w:t>
+      </w:r>
+      <w:proofErr w:type="spellStart"/>
+      <w:r>
+        <w:t>napari</w:t>
+      </w:r>
+      <w:proofErr w:type="spellEnd"/>
+      <w:r>
+        <w:t xml:space="preserve"> windows</w:t>
       </w:r>
       <w:r>
         <w:t xml:space="preserve"> at the end</w:t>
@@ -1632,7 +2018,15 @@
         </w:numPr>
       </w:pPr>
       <w:r>
-        <w:t xml:space="preserve">The second napari window </w:t>
+        <w:t xml:space="preserve">The second </w:t>
+      </w:r>
+      <w:proofErr w:type="spellStart"/>
+      <w:r>
+        <w:t>napari</w:t>
+      </w:r>
+      <w:proofErr w:type="spellEnd"/>
+      <w:r>
+        <w:t xml:space="preserve"> window </w:t>
       </w:r>
       <w:proofErr w:type="gramStart"/>
       <w:r>
@@ -1664,7 +2058,15 @@
         </w:numPr>
       </w:pPr>
       <w:r>
-        <w:t xml:space="preserve">If a single track appears to be broken into multiple tracks you can increase the max_distance and/or increase the gap size and rerun tracking </w:t>
+        <w:t xml:space="preserve">If a single track appears to be broken into multiple tracks you can increase the </w:t>
+      </w:r>
+      <w:proofErr w:type="spellStart"/>
+      <w:r>
+        <w:t>max_distance</w:t>
+      </w:r>
+      <w:proofErr w:type="spellEnd"/>
+      <w:r>
+        <w:t xml:space="preserve"> and/or increase the gap size and rerun tracking </w:t>
       </w:r>
     </w:p>
     <w:p>
@@ -1676,7 +2078,15 @@
         </w:numPr>
       </w:pPr>
       <w:r>
-        <w:t>If multiple tracks appear to be merged into a single track you can decrease the max_distance and/or decrease the gap size and rerun tracking</w:t>
+        <w:t xml:space="preserve">If multiple tracks appear to be merged into a single track you can decrease the </w:t>
+      </w:r>
+      <w:proofErr w:type="spellStart"/>
+      <w:r>
+        <w:t>max_distance</w:t>
+      </w:r>
+      <w:proofErr w:type="spellEnd"/>
+      <w:r>
+        <w:t xml:space="preserve"> and/or decrease the gap size and rerun tracking</w:t>
       </w:r>
     </w:p>
     <w:p/>
@@ -1701,12 +2111,21 @@
           <w:numId w:val="33"/>
         </w:numPr>
       </w:pPr>
+      <w:proofErr w:type="spellStart"/>
       <w:r>
         <w:rPr>
           <w:b/>
           <w:bCs/>
         </w:rPr>
-        <w:t xml:space="preserve">max_distance </w:t>
+        <w:t>max_distance</w:t>
+      </w:r>
+      <w:proofErr w:type="spellEnd"/>
+      <w:r>
+        <w:rPr>
+          <w:b/>
+          <w:bCs/>
+        </w:rPr>
+        <w:t xml:space="preserve"> </w:t>
       </w:r>
       <w:r>
         <w:t xml:space="preserve">(in pixels) </w:t>
@@ -1723,6 +2142,7 @@
           <w:numId w:val="33"/>
         </w:numPr>
       </w:pPr>
+      <w:proofErr w:type="spellStart"/>
       <w:r>
         <w:rPr>
           <w:b/>
@@ -1730,6 +2150,7 @@
         </w:rPr>
         <w:t>gap_size</w:t>
       </w:r>
+      <w:proofErr w:type="spellEnd"/>
       <w:r>
         <w:t xml:space="preserve"> is the number of frames in which a detection can be absent. The track will fill in the gap. Default = 1 frame.</w:t>
       </w:r>
@@ -1742,12 +2163,21 @@
           <w:numId w:val="33"/>
         </w:numPr>
       </w:pPr>
+      <w:proofErr w:type="spellStart"/>
       <w:r>
         <w:rPr>
           <w:b/>
           <w:bCs/>
         </w:rPr>
-        <w:t xml:space="preserve">Gap_closing_cost_tolerance </w:t>
+        <w:t>Gap_closing_cost_tolerance</w:t>
+      </w:r>
+      <w:proofErr w:type="spellEnd"/>
+      <w:r>
+        <w:rPr>
+          <w:b/>
+          <w:bCs/>
+        </w:rPr>
+        <w:t xml:space="preserve"> </w:t>
       </w:r>
       <w:r>
         <w:t>is how strict the penalty is for closing gaps. Lower = more penalty for having gaps</w:t>
@@ -1756,11 +2186,24 @@
     <w:p/>
     <w:p>
       <w:r>
-        <w:t>This notebook outputs a dataframe with track_</w:t>
+        <w:t xml:space="preserve">This notebook outputs a </w:t>
+      </w:r>
+      <w:proofErr w:type="spellStart"/>
+      <w:r>
+        <w:t>dataframe</w:t>
+      </w:r>
+      <w:proofErr w:type="spellEnd"/>
+      <w:r>
+        <w:t xml:space="preserve"> with </w:t>
+      </w:r>
+      <w:proofErr w:type="spellStart"/>
+      <w:r>
+        <w:t>track_</w:t>
       </w:r>
       <w:r>
         <w:t>id</w:t>
       </w:r>
+      <w:proofErr w:type="spellEnd"/>
       <w:r>
         <w:t xml:space="preserve"> assigned to each spot. </w:t>
       </w:r>
@@ -1866,10 +2309,26 @@
         </w:numPr>
       </w:pPr>
       <w:r>
-        <w:t xml:space="preserve">In jupyter notebook, open:  </w:t>
-      </w:r>
-      <w:r>
-        <w:t>Final =&gt; Jupyter_Notebooks =&gt; 04.extracting_alt_channel_intensities_BD</w:t>
+        <w:t xml:space="preserve">In </w:t>
+      </w:r>
+      <w:proofErr w:type="spellStart"/>
+      <w:r>
+        <w:t>jupyter</w:t>
+      </w:r>
+      <w:proofErr w:type="spellEnd"/>
+      <w:r>
+        <w:t xml:space="preserve"> notebook, open:  </w:t>
+      </w:r>
+      <w:r>
+        <w:t xml:space="preserve">Final =&gt; </w:t>
+      </w:r>
+      <w:proofErr w:type="spellStart"/>
+      <w:r>
+        <w:t>Jupyter_Notebooks</w:t>
+      </w:r>
+      <w:proofErr w:type="spellEnd"/>
+      <w:r>
+        <w:t xml:space="preserve"> =&gt; 04.extracting_alt_channel_intensities_BD</w:t>
       </w:r>
     </w:p>
     <w:p>
@@ -1965,7 +2424,15 @@
         <w:t xml:space="preserve"> value</w:t>
       </w:r>
       <w:r>
-        <w:t xml:space="preserve"> in “radii_extractor” as [z, y, x].  </w:t>
+        <w:t xml:space="preserve"> in “</w:t>
+      </w:r>
+      <w:proofErr w:type="spellStart"/>
+      <w:r>
+        <w:t>radii_extractor</w:t>
+      </w:r>
+      <w:proofErr w:type="spellEnd"/>
+      <w:r>
+        <w:t xml:space="preserve">” as [z, y, x].  </w:t>
       </w:r>
       <w:r>
         <w:t xml:space="preserve"> </w:t>
@@ -1980,7 +2447,11 @@
         </w:numPr>
       </w:pPr>
       <w:r>
-        <w:t>“V</w:t>
+        <w:t>“</w:t>
+      </w:r>
+      <w:proofErr w:type="spellStart"/>
+      <w:r>
+        <w:t>V</w:t>
       </w:r>
       <w:r>
         <w:t>oxel</w:t>
@@ -1992,7 +2463,11 @@
         <w:t>sum</w:t>
       </w:r>
       <w:r>
-        <w:t>_adjusted” is background-subtracted sum intensity,</w:t>
+        <w:t>_adjusted</w:t>
+      </w:r>
+      <w:proofErr w:type="spellEnd"/>
+      <w:r>
+        <w:t>” is background-subtracted sum intensity,</w:t>
       </w:r>
       <w:r>
         <w:t xml:space="preserve"> </w:t>
@@ -2012,9 +2487,11 @@
       <w:r>
         <w:t xml:space="preserve"> “</w:t>
       </w:r>
+      <w:proofErr w:type="spellStart"/>
       <w:r>
         <w:t>background_radius_for_voxel_sum</w:t>
       </w:r>
+      <w:proofErr w:type="spellEnd"/>
       <w:r>
         <w:t>.”</w:t>
       </w:r>
@@ -2162,7 +2639,15 @@
         <w:t xml:space="preserve">based on the offset you observe in </w:t>
       </w:r>
       <w:r>
-        <w:t>Fiji or Napari between channel 2 and channel 3</w:t>
+        <w:t xml:space="preserve">Fiji or </w:t>
+      </w:r>
+      <w:proofErr w:type="spellStart"/>
+      <w:r>
+        <w:t>Napari</w:t>
+      </w:r>
+      <w:proofErr w:type="spellEnd"/>
+      <w:r>
+        <w:t xml:space="preserve"> between channel 2 and channel 3</w:t>
       </w:r>
       <w:r>
         <w:t xml:space="preserve">. </w:t>
@@ -2248,7 +2733,15 @@
         <w:t xml:space="preserve">Open </w:t>
       </w:r>
       <w:r>
-        <w:t>Final =&gt; Jupyter_Notebooks =&gt; 05.filtering_tracks.ipynb</w:t>
+        <w:t xml:space="preserve">Final =&gt; </w:t>
+      </w:r>
+      <w:proofErr w:type="spellStart"/>
+      <w:r>
+        <w:t>Jupyter_Notebooks</w:t>
+      </w:r>
+      <w:proofErr w:type="spellEnd"/>
+      <w:r>
+        <w:t xml:space="preserve"> =&gt; 05.filtering_tracks.ipynb</w:t>
       </w:r>
     </w:p>
     <w:p>
@@ -2294,7 +2787,15 @@
         <w:t>Tracks with short length are dropped</w:t>
       </w:r>
       <w:r>
-        <w:t>, determined by “threshold_length” (in frames)</w:t>
+        <w:t>, determined by “</w:t>
+      </w:r>
+      <w:proofErr w:type="spellStart"/>
+      <w:r>
+        <w:t>threshold_length</w:t>
+      </w:r>
+      <w:proofErr w:type="spellEnd"/>
+      <w:r>
+        <w:t>” (in frames)</w:t>
       </w:r>
     </w:p>
     <w:p>
@@ -2315,7 +2816,15 @@
         <w:t xml:space="preserve"> are dropped</w:t>
       </w:r>
       <w:r>
-        <w:t>, determined by “peak_cutoff” (in frames)</w:t>
+        <w:t>, determined by “</w:t>
+      </w:r>
+      <w:proofErr w:type="spellStart"/>
+      <w:r>
+        <w:t>peak_cutoff</w:t>
+      </w:r>
+      <w:proofErr w:type="spellEnd"/>
+      <w:r>
+        <w:t>” (in frames)</w:t>
       </w:r>
     </w:p>
     <w:p>
@@ -2362,8 +2871,13 @@
         <w:t xml:space="preserve"> each channel</w:t>
       </w:r>
       <w:r>
-        <w:t>, based on the the</w:t>
-      </w:r>
+        <w:t xml:space="preserve">, based on the </w:t>
+      </w:r>
+      <w:proofErr w:type="spellStart"/>
+      <w:r>
+        <w:t>the</w:t>
+      </w:r>
+      <w:proofErr w:type="spellEnd"/>
       <w:r>
         <w:t xml:space="preserve"> threshold value</w:t>
       </w:r>
@@ -2437,8 +2951,13 @@
         <w:t>Optionally, t</w:t>
       </w:r>
       <w:r>
-        <w:t>racks are assigned apical, basal or lateral part of the membrane based on the value of mean_z</w:t>
-      </w:r>
+        <w:t xml:space="preserve">racks are assigned apical, basal or lateral part of the membrane based on the value of </w:t>
+      </w:r>
+      <w:proofErr w:type="spellStart"/>
+      <w:r>
+        <w:t>mean_z</w:t>
+      </w:r>
+      <w:proofErr w:type="spellEnd"/>
       <w:r>
         <w:t>.</w:t>
       </w:r>
@@ -2479,9 +2998,11 @@
           <w:numId w:val="55"/>
         </w:numPr>
       </w:pPr>
+      <w:proofErr w:type="spellStart"/>
       <w:r>
         <w:t>Track_length</w:t>
       </w:r>
+      <w:proofErr w:type="spellEnd"/>
     </w:p>
     <w:p>
       <w:pPr>
@@ -2491,8 +3012,13 @@
           <w:numId w:val="55"/>
         </w:numPr>
       </w:pPr>
-      <w:r>
-        <w:t>Track_start (frame number)</w:t>
+      <w:proofErr w:type="spellStart"/>
+      <w:r>
+        <w:t>Track_start</w:t>
+      </w:r>
+      <w:proofErr w:type="spellEnd"/>
+      <w:r>
+        <w:t xml:space="preserve"> (frame number)</w:t>
       </w:r>
     </w:p>
     <w:p>
@@ -2503,8 +3029,13 @@
           <w:numId w:val="55"/>
         </w:numPr>
       </w:pPr>
-      <w:r>
-        <w:t>Track_end (frame number)</w:t>
+      <w:proofErr w:type="spellStart"/>
+      <w:r>
+        <w:t>Track_end</w:t>
+      </w:r>
+      <w:proofErr w:type="spellEnd"/>
+      <w:r>
+        <w:t xml:space="preserve"> (frame number)</w:t>
       </w:r>
     </w:p>
     <w:p>
@@ -2587,8 +3118,13 @@
           <w:numId w:val="55"/>
         </w:numPr>
       </w:pPr>
-      <w:r>
-        <w:t xml:space="preserve">Mean_displacement </w:t>
+      <w:proofErr w:type="spellStart"/>
+      <w:r>
+        <w:t>Mean_displacement</w:t>
+      </w:r>
+      <w:proofErr w:type="spellEnd"/>
+      <w:r>
+        <w:t xml:space="preserve"> </w:t>
       </w:r>
     </w:p>
     <w:p>
@@ -2599,9 +3135,11 @@
           <w:numId w:val="55"/>
         </w:numPr>
       </w:pPr>
+      <w:proofErr w:type="spellStart"/>
       <w:r>
         <w:t>Mean_z</w:t>
       </w:r>
+      <w:proofErr w:type="spellEnd"/>
     </w:p>
     <w:p>
       <w:pPr>
@@ -2611,11 +3149,293 @@
           <w:numId w:val="55"/>
         </w:numPr>
       </w:pPr>
-      <w:r>
-        <w:t xml:space="preserve">Mean_z_displacement </w:t>
+      <w:proofErr w:type="spellStart"/>
+      <w:r>
+        <w:t>Mean_z_displacement</w:t>
+      </w:r>
+      <w:proofErr w:type="spellEnd"/>
+      <w:r>
+        <w:t xml:space="preserve"> </w:t>
       </w:r>
     </w:p>
     <w:p/>
+    <w:p>
+      <w:pPr>
+        <w:rPr>
+          <w:sz w:val="32"/>
+          <w:szCs w:val="32"/>
+        </w:rPr>
+      </w:pPr>
+      <w:r>
+        <w:rPr>
+          <w:sz w:val="32"/>
+          <w:szCs w:val="32"/>
+        </w:rPr>
+        <w:t xml:space="preserve">Step </w:t>
+      </w:r>
+      <w:r>
+        <w:rPr>
+          <w:sz w:val="32"/>
+          <w:szCs w:val="32"/>
+        </w:rPr>
+        <w:t xml:space="preserve">5.5: Visualizing the Pipeline performance in Dashboard </w:t>
+      </w:r>
+    </w:p>
+    <w:p>
+      <w:pPr>
+        <w:rPr>
+          <w:sz w:val="32"/>
+          <w:szCs w:val="32"/>
+        </w:rPr>
+      </w:pPr>
+    </w:p>
+    <w:p>
+      <w:r>
+        <w:t xml:space="preserve">You can use the dashboard to get a visual picture of individual tracks, </w:t>
+      </w:r>
+      <w:proofErr w:type="gramStart"/>
+      <w:r>
+        <w:t>in order to</w:t>
+      </w:r>
+      <w:proofErr w:type="gramEnd"/>
+      <w:r>
+        <w:t xml:space="preserve"> inform your assessment of detection and track quality (to change those parameters)</w:t>
+      </w:r>
+    </w:p>
+    <w:p/>
+    <w:p>
+      <w:r>
+        <w:lastRenderedPageBreak/>
+        <w:t>To run the dashboard:</w:t>
+      </w:r>
+    </w:p>
+    <w:p>
+      <w:pPr>
+        <w:pStyle w:val="ListParagraph"/>
+        <w:numPr>
+          <w:ilvl w:val="0"/>
+          <w:numId w:val="33"/>
+        </w:numPr>
+      </w:pPr>
+      <w:r>
+        <w:t xml:space="preserve">In terminal, make sure you are in the </w:t>
+      </w:r>
+      <w:proofErr w:type="spellStart"/>
+      <w:r>
+        <w:t>cme_pipeline</w:t>
+      </w:r>
+      <w:proofErr w:type="spellEnd"/>
+      <w:r>
+        <w:t xml:space="preserve"> </w:t>
+      </w:r>
+      <w:proofErr w:type="spellStart"/>
+      <w:r>
+        <w:t>conda</w:t>
+      </w:r>
+      <w:proofErr w:type="spellEnd"/>
+      <w:r>
+        <w:t xml:space="preserve"> environment (</w:t>
+      </w:r>
+      <w:proofErr w:type="spellStart"/>
+      <w:r>
+        <w:t>conda</w:t>
+      </w:r>
+      <w:proofErr w:type="spellEnd"/>
+      <w:r>
+        <w:t xml:space="preserve"> activate </w:t>
+      </w:r>
+      <w:proofErr w:type="spellStart"/>
+      <w:r>
+        <w:t>cme_pipeline</w:t>
+      </w:r>
+      <w:proofErr w:type="spellEnd"/>
+      <w:r>
+        <w:t>)</w:t>
+      </w:r>
+    </w:p>
+    <w:p>
+      <w:pPr>
+        <w:pStyle w:val="ListParagraph"/>
+        <w:numPr>
+          <w:ilvl w:val="0"/>
+          <w:numId w:val="33"/>
+        </w:numPr>
+      </w:pPr>
+      <w:r>
+        <w:t xml:space="preserve">Run Final =&gt; </w:t>
+      </w:r>
+      <w:proofErr w:type="spellStart"/>
+      <w:r>
+        <w:t>multipage_dashboard</w:t>
+      </w:r>
+      <w:proofErr w:type="spellEnd"/>
+      <w:r>
+        <w:t xml:space="preserve"> =&gt; app.py . If you are in the “LLSM-CME-ANALYSIS” folder, type:  </w:t>
+      </w:r>
+      <w:r>
+        <w:t>python Final/multipage_dashboard/app.py</w:t>
+      </w:r>
+    </w:p>
+    <w:p>
+      <w:pPr>
+        <w:pStyle w:val="ListParagraph"/>
+        <w:numPr>
+          <w:ilvl w:val="0"/>
+          <w:numId w:val="33"/>
+        </w:numPr>
+      </w:pPr>
+      <w:r>
+        <w:t>You’ll see “</w:t>
+      </w:r>
+      <w:r>
+        <w:t>Dash is running on</w:t>
+      </w:r>
+      <w:r>
+        <w:t xml:space="preserve">” followed by a </w:t>
+      </w:r>
+      <w:proofErr w:type="spellStart"/>
+      <w:r>
+        <w:t>url</w:t>
+      </w:r>
+      <w:proofErr w:type="spellEnd"/>
+      <w:r>
+        <w:t xml:space="preserve">. Open the </w:t>
+      </w:r>
+      <w:proofErr w:type="spellStart"/>
+      <w:r>
+        <w:t>url</w:t>
+      </w:r>
+      <w:proofErr w:type="spellEnd"/>
+      <w:r>
+        <w:t xml:space="preserve"> with </w:t>
+      </w:r>
+      <w:proofErr w:type="spellStart"/>
+      <w:r>
+        <w:t>cmd</w:t>
+      </w:r>
+      <w:proofErr w:type="spellEnd"/>
+      <w:r>
+        <w:t xml:space="preserve"> (or ctrl)+</w:t>
+      </w:r>
+      <w:proofErr w:type="gramStart"/>
+      <w:r>
+        <w:t>click, or</w:t>
+      </w:r>
+      <w:proofErr w:type="gramEnd"/>
+      <w:r>
+        <w:t xml:space="preserve"> copy the </w:t>
+      </w:r>
+      <w:proofErr w:type="spellStart"/>
+      <w:r>
+        <w:t>url</w:t>
+      </w:r>
+      <w:proofErr w:type="spellEnd"/>
+      <w:r>
+        <w:t xml:space="preserve"> into your web browser.</w:t>
+      </w:r>
+    </w:p>
+    <w:p/>
+    <w:p>
+      <w:r>
+        <w:t>The dashboard has the following features</w:t>
+      </w:r>
+    </w:p>
+    <w:p>
+      <w:pPr>
+        <w:pStyle w:val="ListParagraph"/>
+        <w:numPr>
+          <w:ilvl w:val="0"/>
+          <w:numId w:val="29"/>
+        </w:numPr>
+      </w:pPr>
+      <w:r>
+        <w:t>Select different categories of tracks</w:t>
+      </w:r>
+    </w:p>
+    <w:p>
+      <w:pPr>
+        <w:pStyle w:val="ListParagraph"/>
+        <w:numPr>
+          <w:ilvl w:val="0"/>
+          <w:numId w:val="29"/>
+        </w:numPr>
+      </w:pPr>
+      <w:r>
+        <w:t xml:space="preserve">Select different types of </w:t>
+      </w:r>
+      <w:proofErr w:type="gramStart"/>
+      <w:r>
+        <w:t>track</w:t>
+      </w:r>
+      <w:proofErr w:type="gramEnd"/>
+      <w:r>
+        <w:t xml:space="preserve"> like Channel 1 positive and Channel 2 positive </w:t>
+      </w:r>
+    </w:p>
+    <w:p>
+      <w:pPr>
+        <w:pStyle w:val="ListParagraph"/>
+        <w:numPr>
+          <w:ilvl w:val="0"/>
+          <w:numId w:val="29"/>
+        </w:numPr>
+      </w:pPr>
+      <w:r>
+        <w:t xml:space="preserve">Display track stats for each selected track </w:t>
+      </w:r>
+    </w:p>
+    <w:p>
+      <w:pPr>
+        <w:pStyle w:val="ListParagraph"/>
+        <w:numPr>
+          <w:ilvl w:val="0"/>
+          <w:numId w:val="29"/>
+        </w:numPr>
+      </w:pPr>
+      <w:r>
+        <w:t xml:space="preserve">Display track movement over time in 3-D space </w:t>
+      </w:r>
+    </w:p>
+    <w:p>
+      <w:pPr>
+        <w:pStyle w:val="ListParagraph"/>
+        <w:numPr>
+          <w:ilvl w:val="0"/>
+          <w:numId w:val="29"/>
+        </w:numPr>
+      </w:pPr>
+      <w:r>
+        <w:t xml:space="preserve">The user can </w:t>
+      </w:r>
+      <w:r>
+        <w:t>mark</w:t>
+      </w:r>
+      <w:r>
+        <w:t xml:space="preserve"> tracks as good, bad or fine </w:t>
+      </w:r>
+      <w:proofErr w:type="gramStart"/>
+      <w:r>
+        <w:t>and also</w:t>
+      </w:r>
+      <w:proofErr w:type="gramEnd"/>
+      <w:r>
+        <w:t xml:space="preserve"> give remarks for each track to assist in improving parameters of the pipeline </w:t>
+      </w:r>
+    </w:p>
+    <w:p/>
+    <w:p>
+      <w:r>
+        <w:t>This dashboard isn’t connected to the next notebook, yet</w:t>
+      </w:r>
+    </w:p>
+    <w:p>
+      <w:pPr>
+        <w:rPr>
+          <w:sz w:val="32"/>
+          <w:szCs w:val="32"/>
+        </w:rPr>
+      </w:pPr>
+    </w:p>
     <w:p>
       <w:pPr>
         <w:rPr>
@@ -2668,11 +3488,18 @@
         </w:numPr>
       </w:pPr>
       <w:r>
-        <w:lastRenderedPageBreak/>
         <w:t xml:space="preserve">Open: </w:t>
       </w:r>
       <w:r>
-        <w:t>Final =&gt; Jupyter_Notebooks =&gt; 06.intensity_time_plots.ipynb</w:t>
+        <w:t xml:space="preserve">Final =&gt; </w:t>
+      </w:r>
+      <w:proofErr w:type="spellStart"/>
+      <w:r>
+        <w:t>Jupyter_Notebooks</w:t>
+      </w:r>
+      <w:proofErr w:type="spellEnd"/>
+      <w:r>
+        <w:t xml:space="preserve"> =&gt; 06.intensity_time_plots.ipynb</w:t>
       </w:r>
     </w:p>
     <w:p/>
@@ -2690,8 +3517,13 @@
           <w:numId w:val="33"/>
         </w:numPr>
       </w:pPr>
-      <w:r>
-        <w:t>Background_channel_x: intensity value that counts as background for each channel (will be subtracted from most intensity measurements)</w:t>
+      <w:proofErr w:type="spellStart"/>
+      <w:r>
+        <w:t>Background_channel_x</w:t>
+      </w:r>
+      <w:proofErr w:type="spellEnd"/>
+      <w:r>
+        <w:t>: intensity value that counts as background for each channel (will be subtracted from most intensity measurements)</w:t>
       </w:r>
     </w:p>
     <w:p>
@@ -2702,8 +3534,13 @@
           <w:numId w:val="33"/>
         </w:numPr>
       </w:pPr>
-      <w:r>
-        <w:t>Framerate_msec: time between frames, in milliseconds</w:t>
+      <w:proofErr w:type="spellStart"/>
+      <w:r>
+        <w:t>Framerate_msec</w:t>
+      </w:r>
+      <w:proofErr w:type="spellEnd"/>
+      <w:r>
+        <w:t>: time between frames, in milliseconds</w:t>
       </w:r>
     </w:p>
     <w:p>
@@ -2726,8 +3563,13 @@
           <w:numId w:val="33"/>
         </w:numPr>
       </w:pPr>
-      <w:r>
-        <w:t>Value_to_plot: this intensity value will be plotted, calculated from regions around tracked coordinates. Options:</w:t>
+      <w:proofErr w:type="spellStart"/>
+      <w:r>
+        <w:t>Value_to_plot</w:t>
+      </w:r>
+      <w:proofErr w:type="spellEnd"/>
+      <w:r>
+        <w:t>: this intensity value will be plotted, calculated from regions around tracked coordinates. Options:</w:t>
       </w:r>
     </w:p>
     <w:p>
@@ -2738,8 +3580,13 @@
           <w:numId w:val="33"/>
         </w:numPr>
       </w:pPr>
-      <w:r>
-        <w:t>voxel_sum_adjusted (default): background-subtracted sum intensity</w:t>
+      <w:proofErr w:type="spellStart"/>
+      <w:r>
+        <w:t>voxel_sum_adjusted</w:t>
+      </w:r>
+      <w:proofErr w:type="spellEnd"/>
+      <w:r>
+        <w:t xml:space="preserve"> (default): background-subtracted sum intensity</w:t>
       </w:r>
     </w:p>
     <w:p>
@@ -2750,8 +3597,13 @@
           <w:numId w:val="33"/>
         </w:numPr>
       </w:pPr>
-      <w:r>
-        <w:t>voxel_sum: sum intensity</w:t>
+      <w:proofErr w:type="spellStart"/>
+      <w:r>
+        <w:t>voxel_sum</w:t>
+      </w:r>
+      <w:proofErr w:type="spellEnd"/>
+      <w:r>
+        <w:t>: sum intensity</w:t>
       </w:r>
     </w:p>
     <w:p>
@@ -2762,8 +3614,13 @@
           <w:numId w:val="33"/>
         </w:numPr>
       </w:pPr>
-      <w:r>
-        <w:t>peak_mean: mean intensity</w:t>
+      <w:proofErr w:type="spellStart"/>
+      <w:r>
+        <w:t>peak_mean</w:t>
+      </w:r>
+      <w:proofErr w:type="spellEnd"/>
+      <w:r>
+        <w:t>: mean intensity</w:t>
       </w:r>
     </w:p>
     <w:p>
@@ -2774,8 +3631,13 @@
           <w:numId w:val="33"/>
         </w:numPr>
       </w:pPr>
-      <w:r>
-        <w:t>peak_max: max intensity</w:t>
+      <w:proofErr w:type="spellStart"/>
+      <w:r>
+        <w:t>peak_max</w:t>
+      </w:r>
+      <w:proofErr w:type="spellEnd"/>
+      <w:r>
+        <w:t>: max intensity</w:t>
       </w:r>
     </w:p>
     <w:p>
@@ -2786,8 +3648,21 @@
           <w:numId w:val="33"/>
         </w:numPr>
       </w:pPr>
-      <w:r>
-        <w:t>region_to_plot: which region (apical, basal, lateral, etc) to plot (default: all)</w:t>
+      <w:proofErr w:type="spellStart"/>
+      <w:r>
+        <w:t>region_to_plot</w:t>
+      </w:r>
+      <w:proofErr w:type="spellEnd"/>
+      <w:r>
+        <w:t xml:space="preserve">: which region (apical, basal, lateral, </w:t>
+      </w:r>
+      <w:proofErr w:type="spellStart"/>
+      <w:r>
+        <w:t>etc</w:t>
+      </w:r>
+      <w:proofErr w:type="spellEnd"/>
+      <w:r>
+        <w:t>) to plot (default: all)</w:t>
       </w:r>
     </w:p>
     <w:p>
@@ -2798,8 +3673,13 @@
           <w:numId w:val="33"/>
         </w:numPr>
       </w:pPr>
-      <w:r>
-        <w:t xml:space="preserve">Channels_to_plot: choose which tracks to </w:t>
+      <w:proofErr w:type="spellStart"/>
+      <w:r>
+        <w:t>Channels_to_plot</w:t>
+      </w:r>
+      <w:proofErr w:type="spellEnd"/>
+      <w:r>
+        <w:t xml:space="preserve">: choose which tracks to </w:t>
       </w:r>
       <w:proofErr w:type="gramStart"/>
       <w:r>
@@ -2810,7 +3690,6 @@
         <w:t xml:space="preserve"> positive for three channels (default) versus two specific channels, etc.</w:t>
       </w:r>
     </w:p>
-    <w:p/>
     <w:p/>
     <w:p>
       <w:r>
@@ -2860,7 +3739,6 @@
       </w:r>
     </w:p>
     <w:p/>
-    <w:p/>
     <w:p>
       <w:pPr>
         <w:rPr>
@@ -2869,275 +3747,6 @@
         </w:rPr>
       </w:pPr>
     </w:p>
-    <w:p>
-      <w:pPr>
-        <w:rPr>
-          <w:sz w:val="32"/>
-          <w:szCs w:val="32"/>
-        </w:rPr>
-      </w:pPr>
-    </w:p>
-    <w:p>
-      <w:pPr>
-        <w:rPr>
-          <w:sz w:val="32"/>
-          <w:szCs w:val="32"/>
-        </w:rPr>
-      </w:pPr>
-    </w:p>
-    <w:p>
-      <w:pPr>
-        <w:rPr>
-          <w:sz w:val="32"/>
-          <w:szCs w:val="32"/>
-        </w:rPr>
-      </w:pPr>
-    </w:p>
-    <w:p>
-      <w:pPr>
-        <w:rPr>
-          <w:sz w:val="32"/>
-          <w:szCs w:val="32"/>
-        </w:rPr>
-      </w:pPr>
-    </w:p>
-    <w:p>
-      <w:pPr>
-        <w:rPr>
-          <w:sz w:val="32"/>
-          <w:szCs w:val="32"/>
-        </w:rPr>
-      </w:pPr>
-    </w:p>
-    <w:p>
-      <w:pPr>
-        <w:rPr>
-          <w:sz w:val="32"/>
-          <w:szCs w:val="32"/>
-        </w:rPr>
-      </w:pPr>
-    </w:p>
-    <w:p>
-      <w:pPr>
-        <w:rPr>
-          <w:sz w:val="32"/>
-          <w:szCs w:val="32"/>
-        </w:rPr>
-      </w:pPr>
-    </w:p>
-    <w:p>
-      <w:pPr>
-        <w:rPr>
-          <w:sz w:val="32"/>
-          <w:szCs w:val="32"/>
-        </w:rPr>
-      </w:pPr>
-      <w:r>
-        <w:rPr>
-          <w:sz w:val="32"/>
-          <w:szCs w:val="32"/>
-        </w:rPr>
-        <w:t xml:space="preserve">Step </w:t>
-      </w:r>
-      <w:r>
-        <w:rPr>
-          <w:sz w:val="32"/>
-          <w:szCs w:val="32"/>
-        </w:rPr>
-        <w:t>7</w:t>
-      </w:r>
-      <w:r>
-        <w:rPr>
-          <w:sz w:val="32"/>
-          <w:szCs w:val="32"/>
-        </w:rPr>
-        <w:t xml:space="preserve">: Visualizing the Pipeline performance in Dashboard </w:t>
-      </w:r>
-    </w:p>
-    <w:p>
-      <w:pPr>
-        <w:rPr>
-          <w:sz w:val="32"/>
-          <w:szCs w:val="32"/>
-        </w:rPr>
-      </w:pPr>
-    </w:p>
-    <w:p>
-      <w:r>
-        <w:t xml:space="preserve">This part of the pipeline can be used to analyze the performance of all the previous steps. </w:t>
-      </w:r>
-    </w:p>
-    <w:p/>
-    <w:p>
-      <w:r>
-        <w:t xml:space="preserve">The dashboard can be run from the following path: </w:t>
-      </w:r>
-    </w:p>
-    <w:p/>
-    <w:p>
-      <w:r>
-        <w:t xml:space="preserve">Final =&gt; multipage_dashboard =&gt; app.py </w:t>
-      </w:r>
-    </w:p>
-    <w:p/>
-    <w:p>
-      <w:r>
-        <w:t xml:space="preserve">Code for the two pages can be found in </w:t>
-      </w:r>
-    </w:p>
-    <w:p/>
-    <w:p>
-      <w:r>
-        <w:t xml:space="preserve">Final =&gt; multipage_dashbpard =&gt; pages =&gt; home.py &amp; demo_page.py </w:t>
-      </w:r>
-    </w:p>
-    <w:p/>
-    <w:p>
-      <w:r>
-        <w:t>This part takes three inputs</w:t>
-      </w:r>
-    </w:p>
-    <w:p>
-      <w:pPr>
-        <w:pStyle w:val="ListParagraph"/>
-        <w:numPr>
-          <w:ilvl w:val="0"/>
-          <w:numId w:val="27"/>
-        </w:numPr>
-      </w:pPr>
-      <w:r>
-        <w:t xml:space="preserve">The main tracking dataframe which contains information on all of the tracks </w:t>
-      </w:r>
-    </w:p>
-    <w:p>
-      <w:pPr>
-        <w:pStyle w:val="ListParagraph"/>
-        <w:numPr>
-          <w:ilvl w:val="0"/>
-          <w:numId w:val="27"/>
-        </w:numPr>
-      </w:pPr>
-      <w:r>
-        <w:t>The filtered tracking dataframe generated from the 05.filtering_tracks.ipynb</w:t>
-      </w:r>
-    </w:p>
-    <w:p>
-      <w:pPr>
-        <w:pStyle w:val="ListParagraph"/>
-        <w:numPr>
-          <w:ilvl w:val="0"/>
-          <w:numId w:val="27"/>
-        </w:numPr>
-      </w:pPr>
-      <w:r>
-        <w:t xml:space="preserve">The zarr file for the raw movie </w:t>
-      </w:r>
-    </w:p>
-    <w:p/>
-    <w:p/>
-    <w:p>
-      <w:r>
-        <w:t>The dashboard has the following features</w:t>
-      </w:r>
-    </w:p>
-    <w:p>
-      <w:pPr>
-        <w:pStyle w:val="ListParagraph"/>
-        <w:numPr>
-          <w:ilvl w:val="0"/>
-          <w:numId w:val="29"/>
-        </w:numPr>
-      </w:pPr>
-      <w:r>
-        <w:t>Display raw projections of 3-D</w:t>
-      </w:r>
-      <w:r>
-        <w:t xml:space="preserve"> tracks</w:t>
-      </w:r>
-      <w:r>
-        <w:t xml:space="preserve"> to 2-D </w:t>
-      </w:r>
-    </w:p>
-    <w:p>
-      <w:pPr>
-        <w:pStyle w:val="ListParagraph"/>
-        <w:numPr>
-          <w:ilvl w:val="0"/>
-          <w:numId w:val="29"/>
-        </w:numPr>
-      </w:pPr>
-      <w:r>
-        <w:t xml:space="preserve">Display intensity over time </w:t>
-      </w:r>
-    </w:p>
-    <w:p>
-      <w:pPr>
-        <w:pStyle w:val="ListParagraph"/>
-        <w:numPr>
-          <w:ilvl w:val="0"/>
-          <w:numId w:val="29"/>
-        </w:numPr>
-      </w:pPr>
-      <w:r>
-        <w:t>Select different categories of tracks</w:t>
-      </w:r>
-    </w:p>
-    <w:p>
-      <w:pPr>
-        <w:pStyle w:val="ListParagraph"/>
-        <w:numPr>
-          <w:ilvl w:val="0"/>
-          <w:numId w:val="29"/>
-        </w:numPr>
-      </w:pPr>
-      <w:r>
-        <w:t xml:space="preserve">Select different types of </w:t>
-      </w:r>
-      <w:proofErr w:type="gramStart"/>
-      <w:r>
-        <w:t>track</w:t>
-      </w:r>
-      <w:proofErr w:type="gramEnd"/>
-      <w:r>
-        <w:t xml:space="preserve"> like Channel 1 positive and Channel 2 positive </w:t>
-      </w:r>
-    </w:p>
-    <w:p>
-      <w:pPr>
-        <w:pStyle w:val="ListParagraph"/>
-        <w:numPr>
-          <w:ilvl w:val="0"/>
-          <w:numId w:val="29"/>
-        </w:numPr>
-      </w:pPr>
-      <w:r>
-        <w:t xml:space="preserve">Display track stats for each selected track </w:t>
-      </w:r>
-    </w:p>
-    <w:p>
-      <w:pPr>
-        <w:pStyle w:val="ListParagraph"/>
-        <w:numPr>
-          <w:ilvl w:val="0"/>
-          <w:numId w:val="29"/>
-        </w:numPr>
-      </w:pPr>
-      <w:r>
-        <w:t xml:space="preserve">Display track movement over time in 3-D space </w:t>
-      </w:r>
-    </w:p>
-    <w:p>
-      <w:pPr>
-        <w:pStyle w:val="ListParagraph"/>
-        <w:numPr>
-          <w:ilvl w:val="0"/>
-          <w:numId w:val="29"/>
-        </w:numPr>
-      </w:pPr>
-      <w:r>
-        <w:t xml:space="preserve">The user can save tracks as good, bad or fine and also give remarks for each track to assist in improving parameters of the pipeline </w:t>
-      </w:r>
-    </w:p>
     <w:p/>
     <w:p>
       <w:pPr>
@@ -3173,14 +3782,35 @@
     <w:p/>
     <w:p>
       <w:r>
-        <w:t xml:space="preserve">A tutorial to the relevant functions of Napari is included and could be found in: </w:t>
+        <w:t xml:space="preserve">A tutorial to the relevant functions of </w:t>
+      </w:r>
+      <w:proofErr w:type="spellStart"/>
+      <w:r>
+        <w:t>Napari</w:t>
+      </w:r>
+      <w:proofErr w:type="spellEnd"/>
+      <w:r>
+        <w:t xml:space="preserve"> is included and could be found in: </w:t>
       </w:r>
     </w:p>
     <w:p/>
     <w:p>
       <w:r>
-        <w:t>Final =&gt; Napari Tutorial =&gt; Tutorial.ipynb</w:t>
-      </w:r>
+        <w:t xml:space="preserve">Final =&gt; </w:t>
+      </w:r>
+      <w:proofErr w:type="spellStart"/>
+      <w:r>
+        <w:t>Napari</w:t>
+      </w:r>
+      <w:proofErr w:type="spellEnd"/>
+      <w:r>
+        <w:t xml:space="preserve"> Tutorial =&gt; </w:t>
+      </w:r>
+      <w:proofErr w:type="spellStart"/>
+      <w:r>
+        <w:t>Tutorial.ipynb</w:t>
+      </w:r>
+      <w:proofErr w:type="spellEnd"/>
     </w:p>
     <w:p/>
     <w:p>
@@ -3197,7 +3827,15 @@
     <w:p/>
     <w:p>
       <w:r>
-        <w:t xml:space="preserve">Final =&gt; src </w:t>
+        <w:t xml:space="preserve">Final =&gt; </w:t>
+      </w:r>
+      <w:proofErr w:type="spellStart"/>
+      <w:r>
+        <w:t>src</w:t>
+      </w:r>
+      <w:proofErr w:type="spellEnd"/>
+      <w:r>
+        <w:t xml:space="preserve"> </w:t>
       </w:r>
     </w:p>
     <w:p/>
@@ -9320,6 +9958,7 @@
   <w:style w:type="paragraph" w:default="1" w:styleId="Normal">
     <w:name w:val="Normal"/>
     <w:qFormat/>
+    <w:rsid w:val="00AB7C97"/>
   </w:style>
   <w:style w:type="character" w:default="1" w:styleId="DefaultParagraphFont">
     <w:name w:val="Default Paragraph Font"/>

</xml_diff>